<commit_message>
Integrate Hadi's changes, revise layout.
</commit_message>
<xml_diff>
--- a/Deliverbles/Inception/VisionStatement.docx
+++ b/Deliverbles/Inception/VisionStatement.docx
@@ -1,6 +1,6 @@
 
 <file path=word/document.xml><?xml version="1.0" encoding="utf-8"?>
-<w:document xmlns:wpc="http://schemas.microsoft.com/office/word/2010/wordprocessingCanvas" xmlns:mc="http://schemas.openxmlformats.org/markup-compatibility/2006" xmlns:o="urn:schemas-microsoft-com:office:office" xmlns:r="http://schemas.openxmlformats.org/officeDocument/2006/relationships" xmlns:m="http://schemas.openxmlformats.org/officeDocument/2006/math" xmlns:v="urn:schemas-microsoft-com:vml" xmlns:wp14="http://schemas.microsoft.com/office/word/2010/wordprocessingDrawing" xmlns:wp="http://schemas.openxmlformats.org/drawingml/2006/wordprocessingDrawing" xmlns:w10="urn:schemas-microsoft-com:office:word" xmlns:w="http://schemas.openxmlformats.org/wordprocessingml/2006/main" xmlns:w14="http://schemas.microsoft.com/office/word/2010/wordml" xmlns:wpg="http://schemas.microsoft.com/office/word/2010/wordprocessingGroup" xmlns:wpi="http://schemas.microsoft.com/office/word/2010/wordprocessingInk" xmlns:wne="http://schemas.microsoft.com/office/word/2006/wordml" xmlns:wps="http://schemas.microsoft.com/office/word/2010/wordprocessingShape" mc:Ignorable="w14 wp14">
+<w:document xmlns:wpc="http://schemas.microsoft.com/office/word/2010/wordprocessingCanvas" xmlns:mo="http://schemas.microsoft.com/office/mac/office/2008/main" xmlns:mc="http://schemas.openxmlformats.org/markup-compatibility/2006" xmlns:mv="urn:schemas-microsoft-com:mac:vml" xmlns:o="urn:schemas-microsoft-com:office:office" xmlns:r="http://schemas.openxmlformats.org/officeDocument/2006/relationships" xmlns:m="http://schemas.openxmlformats.org/officeDocument/2006/math" xmlns:v="urn:schemas-microsoft-com:vml" xmlns:wp14="http://schemas.microsoft.com/office/word/2010/wordprocessingDrawing" xmlns:wp="http://schemas.openxmlformats.org/drawingml/2006/wordprocessingDrawing" xmlns:w10="urn:schemas-microsoft-com:office:word" xmlns:w="http://schemas.openxmlformats.org/wordprocessingml/2006/main" xmlns:w14="http://schemas.microsoft.com/office/word/2010/wordml" xmlns:wpg="http://schemas.microsoft.com/office/word/2010/wordprocessingGroup" xmlns:wpi="http://schemas.microsoft.com/office/word/2010/wordprocessingInk" xmlns:wne="http://schemas.microsoft.com/office/word/2006/wordml" xmlns:wps="http://schemas.microsoft.com/office/word/2010/wordprocessingShape" mc:Ignorable="w14 wp14">
   <w:body>
     <w:p>
       <w:pPr>
@@ -11,7 +11,7 @@
         <w:spacing w:before="100" w:beforeAutospacing="1" w:after="240" w:line="240" w:lineRule="auto"/>
         <w:outlineLvl w:val="0"/>
         <w:rPr>
-          <w:rFonts w:eastAsia="Times New Roman" w:cs="Times New Roman"/>
+          <w:rFonts w:ascii="Calibri" w:eastAsia="Times New Roman" w:hAnsi="Calibri" w:cs="Times New Roman"/>
           <w:b/>
           <w:bCs/>
           <w:color w:val="333333"/>
@@ -22,7 +22,7 @@
       </w:pPr>
       <w:r>
         <w:rPr>
-          <w:rFonts w:eastAsia="Times New Roman" w:cs="Times New Roman"/>
+          <w:rFonts w:ascii="Calibri" w:eastAsia="Times New Roman" w:hAnsi="Calibri" w:cs="Times New Roman"/>
           <w:b/>
           <w:bCs/>
           <w:color w:val="333333"/>
@@ -30,79 +30,712 @@
           <w:sz w:val="32"/>
           <w:szCs w:val="32"/>
         </w:rPr>
-        <w:t>Introduction</w:t>
-      </w:r>
-    </w:p>
-    <w:p>
-      <w:pPr>
-        <w:shd w:val="clear" w:color="auto" w:fill="FFFFFF"/>
-        <w:spacing w:after="240" w:line="384" w:lineRule="atLeast"/>
-        <w:rPr>
-          <w:rFonts w:eastAsia="Times New Roman" w:cs="Times New Roman"/>
-          <w:color w:val="333333"/>
-          <w:sz w:val="24"/>
-          <w:szCs w:val="24"/>
-        </w:rPr>
-      </w:pPr>
-      <w:r>
-        <w:rPr>
-          <w:rFonts w:eastAsia="Times New Roman" w:cs="Times New Roman"/>
-          <w:color w:val="333333"/>
-          <w:sz w:val="24"/>
-          <w:szCs w:val="24"/>
-        </w:rPr>
-        <w:t>Grocery pricing currently varies wildly based on variables such as supply, demand, and the availability of substitute items. We envision a web application that will allow an end user to compare the price of a grocery item based on geographic location. Other features include the ability to crowdsource grocery prices, and add and remove grocery items from a geographic region based on availability.</w:t>
-      </w:r>
-    </w:p>
+        <w:t>Revision History</w:t>
+      </w:r>
+    </w:p>
+    <w:tbl>
+      <w:tblPr>
+        <w:tblW w:w="8725" w:type="dxa"/>
+        <w:tblInd w:w="108" w:type="dxa"/>
+        <w:tblBorders>
+          <w:top w:val="single" w:sz="2" w:space="0" w:color="000000"/>
+          <w:left w:val="single" w:sz="2" w:space="0" w:color="000000"/>
+          <w:bottom w:val="single" w:sz="2" w:space="0" w:color="000000"/>
+          <w:right w:val="single" w:sz="2" w:space="0" w:color="000000"/>
+          <w:insideH w:val="single" w:sz="2" w:space="0" w:color="000000"/>
+          <w:insideV w:val="single" w:sz="2" w:space="0" w:color="000000"/>
+        </w:tblBorders>
+        <w:tblLayout w:type="fixed"/>
+        <w:tblLook w:val="04A0" w:firstRow="1" w:lastRow="0" w:firstColumn="1" w:lastColumn="0" w:noHBand="0" w:noVBand="1"/>
+      </w:tblPr>
+      <w:tblGrid>
+        <w:gridCol w:w="1176"/>
+        <w:gridCol w:w="1968"/>
+        <w:gridCol w:w="3373"/>
+        <w:gridCol w:w="2208"/>
+      </w:tblGrid>
+      <w:tr>
+        <w:trPr>
+          <w:trHeight w:val="270"/>
+        </w:trPr>
+        <w:tc>
+          <w:tcPr>
+            <w:tcW w:w="1176" w:type="dxa"/>
+            <w:tcBorders>
+              <w:top w:val="single" w:sz="4" w:space="0" w:color="000000"/>
+              <w:left w:val="single" w:sz="4" w:space="0" w:color="000000"/>
+              <w:bottom w:val="single" w:sz="4" w:space="0" w:color="000000"/>
+              <w:right w:val="single" w:sz="4" w:space="0" w:color="000000"/>
+            </w:tcBorders>
+            <w:shd w:val="clear" w:color="auto" w:fill="BFBFBF"/>
+            <w:tcMar>
+              <w:top w:w="80" w:type="dxa"/>
+              <w:left w:w="80" w:type="dxa"/>
+              <w:bottom w:w="80" w:type="dxa"/>
+              <w:right w:w="80" w:type="dxa"/>
+            </w:tcMar>
+          </w:tcPr>
+          <w:p>
+            <w:pPr>
+              <w:pStyle w:val="BodyText"/>
+              <w:ind w:left="0"/>
+              <w:rPr>
+                <w:rFonts w:ascii="Calibri" w:hAnsi="Calibri"/>
+              </w:rPr>
+            </w:pPr>
+            <w:r>
+              <w:rPr>
+                <w:rFonts w:ascii="Calibri" w:hAnsi="Calibri"/>
+                <w:b/>
+                <w:bCs/>
+                <w:color w:val="060504"/>
+              </w:rPr>
+              <w:t>Version</w:t>
+            </w:r>
+          </w:p>
+        </w:tc>
+        <w:tc>
+          <w:tcPr>
+            <w:tcW w:w="1968" w:type="dxa"/>
+            <w:tcBorders>
+              <w:top w:val="single" w:sz="4" w:space="0" w:color="000000"/>
+              <w:left w:val="single" w:sz="4" w:space="0" w:color="000000"/>
+              <w:bottom w:val="single" w:sz="4" w:space="0" w:color="000000"/>
+              <w:right w:val="single" w:sz="4" w:space="0" w:color="000000"/>
+            </w:tcBorders>
+            <w:shd w:val="clear" w:color="auto" w:fill="BFBFBF"/>
+            <w:tcMar>
+              <w:top w:w="80" w:type="dxa"/>
+              <w:left w:w="80" w:type="dxa"/>
+              <w:bottom w:w="80" w:type="dxa"/>
+              <w:right w:w="80" w:type="dxa"/>
+            </w:tcMar>
+          </w:tcPr>
+          <w:p>
+            <w:pPr>
+              <w:pStyle w:val="TableStyle2"/>
+              <w:rPr>
+                <w:rFonts w:ascii="Calibri" w:hAnsi="Calibri"/>
+              </w:rPr>
+            </w:pPr>
+            <w:r>
+              <w:rPr>
+                <w:rFonts w:ascii="Calibri" w:eastAsia="Arial Unicode MS" w:hAnsi="Calibri" w:cs="Arial Unicode MS"/>
+              </w:rPr>
+              <w:t>Date</w:t>
+            </w:r>
+          </w:p>
+        </w:tc>
+        <w:tc>
+          <w:tcPr>
+            <w:tcW w:w="3373" w:type="dxa"/>
+            <w:tcBorders>
+              <w:top w:val="single" w:sz="4" w:space="0" w:color="000000"/>
+              <w:left w:val="single" w:sz="4" w:space="0" w:color="000000"/>
+              <w:bottom w:val="single" w:sz="4" w:space="0" w:color="000000"/>
+              <w:right w:val="single" w:sz="4" w:space="0" w:color="000000"/>
+            </w:tcBorders>
+            <w:shd w:val="clear" w:color="auto" w:fill="BFBFBF"/>
+            <w:tcMar>
+              <w:top w:w="80" w:type="dxa"/>
+              <w:left w:w="80" w:type="dxa"/>
+              <w:bottom w:w="80" w:type="dxa"/>
+              <w:right w:w="80" w:type="dxa"/>
+            </w:tcMar>
+          </w:tcPr>
+          <w:p>
+            <w:pPr>
+              <w:pStyle w:val="BodyText"/>
+              <w:ind w:left="0"/>
+              <w:rPr>
+                <w:rFonts w:ascii="Calibri" w:hAnsi="Calibri"/>
+              </w:rPr>
+            </w:pPr>
+            <w:r>
+              <w:rPr>
+                <w:rFonts w:ascii="Calibri" w:hAnsi="Calibri"/>
+                <w:b/>
+                <w:bCs/>
+                <w:color w:val="060504"/>
+              </w:rPr>
+              <w:t>Description</w:t>
+            </w:r>
+          </w:p>
+        </w:tc>
+        <w:tc>
+          <w:tcPr>
+            <w:tcW w:w="2208" w:type="dxa"/>
+            <w:tcBorders>
+              <w:top w:val="single" w:sz="4" w:space="0" w:color="000000"/>
+              <w:left w:val="single" w:sz="4" w:space="0" w:color="000000"/>
+              <w:bottom w:val="single" w:sz="4" w:space="0" w:color="000000"/>
+              <w:right w:val="single" w:sz="4" w:space="0" w:color="000000"/>
+            </w:tcBorders>
+            <w:shd w:val="clear" w:color="auto" w:fill="BFBFBF"/>
+            <w:tcMar>
+              <w:top w:w="80" w:type="dxa"/>
+              <w:left w:w="80" w:type="dxa"/>
+              <w:bottom w:w="80" w:type="dxa"/>
+              <w:right w:w="80" w:type="dxa"/>
+            </w:tcMar>
+          </w:tcPr>
+          <w:p>
+            <w:pPr>
+              <w:pStyle w:val="TableStyle2"/>
+              <w:rPr>
+                <w:rFonts w:ascii="Calibri" w:hAnsi="Calibri"/>
+              </w:rPr>
+            </w:pPr>
+            <w:r>
+              <w:rPr>
+                <w:rFonts w:ascii="Calibri" w:eastAsia="Arial Unicode MS" w:hAnsi="Calibri" w:cs="Arial Unicode MS"/>
+              </w:rPr>
+              <w:t>Author</w:t>
+            </w:r>
+          </w:p>
+        </w:tc>
+      </w:tr>
+      <w:tr>
+        <w:trPr>
+          <w:trHeight w:val="250"/>
+        </w:trPr>
+        <w:tc>
+          <w:tcPr>
+            <w:tcW w:w="1176" w:type="dxa"/>
+            <w:tcBorders>
+              <w:top w:val="single" w:sz="4" w:space="0" w:color="000000"/>
+              <w:left w:val="single" w:sz="4" w:space="0" w:color="000000"/>
+              <w:bottom w:val="single" w:sz="4" w:space="0" w:color="000000"/>
+              <w:right w:val="single" w:sz="4" w:space="0" w:color="000000"/>
+            </w:tcBorders>
+            <w:shd w:val="clear" w:color="auto" w:fill="FEFEFE"/>
+            <w:tcMar>
+              <w:top w:w="80" w:type="dxa"/>
+              <w:left w:w="80" w:type="dxa"/>
+              <w:bottom w:w="80" w:type="dxa"/>
+              <w:right w:w="80" w:type="dxa"/>
+            </w:tcMar>
+          </w:tcPr>
+          <w:p>
+            <w:pPr>
+              <w:pStyle w:val="TableStyle2"/>
+              <w:rPr>
+                <w:rFonts w:ascii="Calibri" w:hAnsi="Calibri"/>
+              </w:rPr>
+            </w:pPr>
+            <w:r>
+              <w:rPr>
+                <w:rFonts w:ascii="Calibri" w:hAnsi="Calibri"/>
+              </w:rPr>
+              <w:t>1</w:t>
+            </w:r>
+          </w:p>
+        </w:tc>
+        <w:tc>
+          <w:tcPr>
+            <w:tcW w:w="1968" w:type="dxa"/>
+            <w:tcBorders>
+              <w:top w:val="single" w:sz="4" w:space="0" w:color="000000"/>
+              <w:left w:val="single" w:sz="4" w:space="0" w:color="000000"/>
+              <w:bottom w:val="single" w:sz="4" w:space="0" w:color="000000"/>
+              <w:right w:val="single" w:sz="4" w:space="0" w:color="000000"/>
+            </w:tcBorders>
+            <w:shd w:val="clear" w:color="auto" w:fill="FEFEFE"/>
+            <w:tcMar>
+              <w:top w:w="80" w:type="dxa"/>
+              <w:left w:w="80" w:type="dxa"/>
+              <w:bottom w:w="80" w:type="dxa"/>
+              <w:right w:w="80" w:type="dxa"/>
+            </w:tcMar>
+          </w:tcPr>
+          <w:p>
+            <w:pPr>
+              <w:pStyle w:val="TableStyle2"/>
+              <w:rPr>
+                <w:rFonts w:ascii="Calibri" w:hAnsi="Calibri"/>
+              </w:rPr>
+            </w:pPr>
+            <w:r>
+              <w:rPr>
+                <w:rFonts w:ascii="Calibri" w:eastAsia="Arial Unicode MS" w:hAnsi="Calibri" w:cs="Arial Unicode MS"/>
+              </w:rPr>
+              <w:t>27 January 2015</w:t>
+            </w:r>
+          </w:p>
+        </w:tc>
+        <w:tc>
+          <w:tcPr>
+            <w:tcW w:w="3373" w:type="dxa"/>
+            <w:tcBorders>
+              <w:top w:val="single" w:sz="4" w:space="0" w:color="000000"/>
+              <w:left w:val="single" w:sz="4" w:space="0" w:color="000000"/>
+              <w:bottom w:val="single" w:sz="4" w:space="0" w:color="000000"/>
+              <w:right w:val="single" w:sz="4" w:space="0" w:color="000000"/>
+            </w:tcBorders>
+            <w:shd w:val="clear" w:color="auto" w:fill="FEFEFE"/>
+            <w:tcMar>
+              <w:top w:w="80" w:type="dxa"/>
+              <w:left w:w="80" w:type="dxa"/>
+              <w:bottom w:w="80" w:type="dxa"/>
+              <w:right w:w="80" w:type="dxa"/>
+            </w:tcMar>
+          </w:tcPr>
+          <w:p>
+            <w:pPr>
+              <w:pStyle w:val="TableStyle2"/>
+              <w:rPr>
+                <w:rFonts w:ascii="Calibri" w:hAnsi="Calibri"/>
+              </w:rPr>
+            </w:pPr>
+            <w:r>
+              <w:rPr>
+                <w:rFonts w:ascii="Calibri" w:hAnsi="Calibri"/>
+              </w:rPr>
+              <w:t>Draft Pending Changes from Other Members</w:t>
+            </w:r>
+          </w:p>
+        </w:tc>
+        <w:tc>
+          <w:tcPr>
+            <w:tcW w:w="2208" w:type="dxa"/>
+            <w:tcBorders>
+              <w:top w:val="single" w:sz="4" w:space="0" w:color="000000"/>
+              <w:left w:val="single" w:sz="4" w:space="0" w:color="000000"/>
+              <w:bottom w:val="single" w:sz="4" w:space="0" w:color="000000"/>
+              <w:right w:val="single" w:sz="4" w:space="0" w:color="000000"/>
+            </w:tcBorders>
+            <w:shd w:val="clear" w:color="auto" w:fill="auto"/>
+            <w:tcMar>
+              <w:top w:w="80" w:type="dxa"/>
+              <w:left w:w="80" w:type="dxa"/>
+              <w:bottom w:w="80" w:type="dxa"/>
+              <w:right w:w="80" w:type="dxa"/>
+            </w:tcMar>
+          </w:tcPr>
+          <w:p>
+            <w:pPr>
+              <w:pStyle w:val="TableStyle2"/>
+              <w:rPr>
+                <w:rFonts w:ascii="Calibri" w:hAnsi="Calibri"/>
+              </w:rPr>
+            </w:pPr>
+            <w:r>
+              <w:rPr>
+                <w:rFonts w:ascii="Calibri" w:eastAsia="Arial Unicode MS" w:hAnsi="Calibri" w:cs="Arial Unicode MS"/>
+              </w:rPr>
+              <w:t>Philip</w:t>
+            </w:r>
+          </w:p>
+        </w:tc>
+      </w:tr>
+      <w:tr>
+        <w:trPr>
+          <w:trHeight w:val="396"/>
+        </w:trPr>
+        <w:tc>
+          <w:tcPr>
+            <w:tcW w:w="1176" w:type="dxa"/>
+            <w:tcBorders>
+              <w:top w:val="single" w:sz="4" w:space="0" w:color="000000"/>
+              <w:left w:val="single" w:sz="4" w:space="0" w:color="000000"/>
+              <w:bottom w:val="single" w:sz="4" w:space="0" w:color="000000"/>
+              <w:right w:val="single" w:sz="4" w:space="0" w:color="000000"/>
+            </w:tcBorders>
+            <w:shd w:val="clear" w:color="auto" w:fill="FEFEFE"/>
+            <w:tcMar>
+              <w:top w:w="80" w:type="dxa"/>
+              <w:left w:w="80" w:type="dxa"/>
+              <w:bottom w:w="80" w:type="dxa"/>
+              <w:right w:w="80" w:type="dxa"/>
+            </w:tcMar>
+          </w:tcPr>
+          <w:p>
+            <w:pPr>
+              <w:rPr>
+                <w:rFonts w:ascii="Calibri" w:hAnsi="Calibri"/>
+              </w:rPr>
+            </w:pPr>
+            <w:r>
+              <w:rPr>
+                <w:rFonts w:ascii="Calibri" w:hAnsi="Calibri"/>
+              </w:rPr>
+              <w:t>2</w:t>
+            </w:r>
+          </w:p>
+        </w:tc>
+        <w:tc>
+          <w:tcPr>
+            <w:tcW w:w="1968" w:type="dxa"/>
+            <w:tcBorders>
+              <w:top w:val="single" w:sz="4" w:space="0" w:color="000000"/>
+              <w:left w:val="single" w:sz="4" w:space="0" w:color="000000"/>
+              <w:bottom w:val="single" w:sz="4" w:space="0" w:color="000000"/>
+              <w:right w:val="single" w:sz="4" w:space="0" w:color="000000"/>
+            </w:tcBorders>
+            <w:shd w:val="clear" w:color="auto" w:fill="FEFEFE"/>
+            <w:tcMar>
+              <w:top w:w="80" w:type="dxa"/>
+              <w:left w:w="80" w:type="dxa"/>
+              <w:bottom w:w="80" w:type="dxa"/>
+              <w:right w:w="80" w:type="dxa"/>
+            </w:tcMar>
+          </w:tcPr>
+          <w:p>
+            <w:pPr>
+              <w:rPr>
+                <w:rFonts w:ascii="Calibri" w:hAnsi="Calibri"/>
+              </w:rPr>
+            </w:pPr>
+            <w:r>
+              <w:rPr>
+                <w:rFonts w:ascii="Calibri" w:hAnsi="Calibri"/>
+              </w:rPr>
+              <w:t>27 January 2015</w:t>
+            </w:r>
+          </w:p>
+        </w:tc>
+        <w:tc>
+          <w:tcPr>
+            <w:tcW w:w="3373" w:type="dxa"/>
+            <w:tcBorders>
+              <w:top w:val="single" w:sz="4" w:space="0" w:color="000000"/>
+              <w:left w:val="single" w:sz="4" w:space="0" w:color="000000"/>
+              <w:bottom w:val="single" w:sz="4" w:space="0" w:color="000000"/>
+              <w:right w:val="single" w:sz="4" w:space="0" w:color="000000"/>
+            </w:tcBorders>
+            <w:shd w:val="clear" w:color="auto" w:fill="FEFEFE"/>
+            <w:tcMar>
+              <w:top w:w="80" w:type="dxa"/>
+              <w:left w:w="80" w:type="dxa"/>
+              <w:bottom w:w="80" w:type="dxa"/>
+              <w:right w:w="80" w:type="dxa"/>
+            </w:tcMar>
+          </w:tcPr>
+          <w:p>
+            <w:pPr>
+              <w:rPr>
+                <w:rFonts w:ascii="Calibri" w:hAnsi="Calibri"/>
+              </w:rPr>
+            </w:pPr>
+            <w:r>
+              <w:rPr>
+                <w:rFonts w:ascii="Calibri" w:hAnsi="Calibri"/>
+              </w:rPr>
+              <w:t>Add Constraints</w:t>
+            </w:r>
+          </w:p>
+        </w:tc>
+        <w:tc>
+          <w:tcPr>
+            <w:tcW w:w="2208" w:type="dxa"/>
+            <w:tcBorders>
+              <w:top w:val="single" w:sz="4" w:space="0" w:color="000000"/>
+              <w:left w:val="single" w:sz="4" w:space="0" w:color="000000"/>
+              <w:bottom w:val="single" w:sz="4" w:space="0" w:color="000000"/>
+              <w:right w:val="single" w:sz="4" w:space="0" w:color="000000"/>
+            </w:tcBorders>
+            <w:shd w:val="clear" w:color="auto" w:fill="auto"/>
+            <w:tcMar>
+              <w:top w:w="80" w:type="dxa"/>
+              <w:left w:w="80" w:type="dxa"/>
+              <w:bottom w:w="80" w:type="dxa"/>
+              <w:right w:w="80" w:type="dxa"/>
+            </w:tcMar>
+          </w:tcPr>
+          <w:p>
+            <w:pPr>
+              <w:rPr>
+                <w:rFonts w:ascii="Calibri" w:hAnsi="Calibri"/>
+              </w:rPr>
+            </w:pPr>
+            <w:r>
+              <w:rPr>
+                <w:rFonts w:ascii="Calibri" w:hAnsi="Calibri"/>
+              </w:rPr>
+              <w:t>King</w:t>
+            </w:r>
+          </w:p>
+        </w:tc>
+      </w:tr>
+      <w:tr>
+        <w:trPr>
+          <w:trHeight w:val="396"/>
+        </w:trPr>
+        <w:tc>
+          <w:tcPr>
+            <w:tcW w:w="1176" w:type="dxa"/>
+            <w:tcBorders>
+              <w:top w:val="single" w:sz="4" w:space="0" w:color="000000"/>
+              <w:left w:val="single" w:sz="4" w:space="0" w:color="000000"/>
+              <w:bottom w:val="single" w:sz="4" w:space="0" w:color="000000"/>
+              <w:right w:val="single" w:sz="4" w:space="0" w:color="000000"/>
+            </w:tcBorders>
+            <w:shd w:val="clear" w:color="auto" w:fill="FEFEFE"/>
+            <w:tcMar>
+              <w:top w:w="80" w:type="dxa"/>
+              <w:left w:w="80" w:type="dxa"/>
+              <w:bottom w:w="80" w:type="dxa"/>
+              <w:right w:w="80" w:type="dxa"/>
+            </w:tcMar>
+          </w:tcPr>
+          <w:p>
+            <w:pPr>
+              <w:rPr>
+                <w:rFonts w:ascii="Calibri" w:hAnsi="Calibri"/>
+              </w:rPr>
+            </w:pPr>
+            <w:r>
+              <w:rPr>
+                <w:rFonts w:ascii="Calibri" w:hAnsi="Calibri"/>
+              </w:rPr>
+              <w:t>3</w:t>
+            </w:r>
+          </w:p>
+        </w:tc>
+        <w:tc>
+          <w:tcPr>
+            <w:tcW w:w="1968" w:type="dxa"/>
+            <w:tcBorders>
+              <w:top w:val="single" w:sz="4" w:space="0" w:color="000000"/>
+              <w:left w:val="single" w:sz="4" w:space="0" w:color="000000"/>
+              <w:bottom w:val="single" w:sz="4" w:space="0" w:color="000000"/>
+              <w:right w:val="single" w:sz="4" w:space="0" w:color="000000"/>
+            </w:tcBorders>
+            <w:shd w:val="clear" w:color="auto" w:fill="FEFEFE"/>
+            <w:tcMar>
+              <w:top w:w="80" w:type="dxa"/>
+              <w:left w:w="80" w:type="dxa"/>
+              <w:bottom w:w="80" w:type="dxa"/>
+              <w:right w:w="80" w:type="dxa"/>
+            </w:tcMar>
+          </w:tcPr>
+          <w:p>
+            <w:pPr>
+              <w:rPr>
+                <w:rFonts w:ascii="Calibri" w:hAnsi="Calibri"/>
+              </w:rPr>
+            </w:pPr>
+            <w:r>
+              <w:rPr>
+                <w:rFonts w:ascii="Calibri" w:hAnsi="Calibri"/>
+              </w:rPr>
+              <w:t>28 January 2015</w:t>
+            </w:r>
+          </w:p>
+        </w:tc>
+        <w:tc>
+          <w:tcPr>
+            <w:tcW w:w="3373" w:type="dxa"/>
+            <w:tcBorders>
+              <w:top w:val="single" w:sz="4" w:space="0" w:color="000000"/>
+              <w:left w:val="single" w:sz="4" w:space="0" w:color="000000"/>
+              <w:bottom w:val="single" w:sz="4" w:space="0" w:color="000000"/>
+              <w:right w:val="single" w:sz="4" w:space="0" w:color="000000"/>
+            </w:tcBorders>
+            <w:shd w:val="clear" w:color="auto" w:fill="FEFEFE"/>
+            <w:tcMar>
+              <w:top w:w="80" w:type="dxa"/>
+              <w:left w:w="80" w:type="dxa"/>
+              <w:bottom w:w="80" w:type="dxa"/>
+              <w:right w:w="80" w:type="dxa"/>
+            </w:tcMar>
+          </w:tcPr>
+          <w:p>
+            <w:pPr>
+              <w:rPr>
+                <w:rFonts w:ascii="Calibri" w:hAnsi="Calibri"/>
+              </w:rPr>
+            </w:pPr>
+            <w:r>
+              <w:rPr>
+                <w:rFonts w:ascii="Calibri" w:hAnsi="Calibri"/>
+              </w:rPr>
+              <w:t>Revise product overview</w:t>
+            </w:r>
+          </w:p>
+        </w:tc>
+        <w:tc>
+          <w:tcPr>
+            <w:tcW w:w="2208" w:type="dxa"/>
+            <w:tcBorders>
+              <w:top w:val="single" w:sz="4" w:space="0" w:color="000000"/>
+              <w:left w:val="single" w:sz="4" w:space="0" w:color="000000"/>
+              <w:bottom w:val="single" w:sz="4" w:space="0" w:color="000000"/>
+              <w:right w:val="single" w:sz="4" w:space="0" w:color="000000"/>
+            </w:tcBorders>
+            <w:shd w:val="clear" w:color="auto" w:fill="auto"/>
+            <w:tcMar>
+              <w:top w:w="80" w:type="dxa"/>
+              <w:left w:w="80" w:type="dxa"/>
+              <w:bottom w:w="80" w:type="dxa"/>
+              <w:right w:w="80" w:type="dxa"/>
+            </w:tcMar>
+          </w:tcPr>
+          <w:p>
+            <w:pPr>
+              <w:rPr>
+                <w:rFonts w:ascii="Calibri" w:hAnsi="Calibri"/>
+              </w:rPr>
+            </w:pPr>
+            <w:proofErr w:type="spellStart"/>
+            <w:r>
+              <w:rPr>
+                <w:rFonts w:ascii="Calibri" w:hAnsi="Calibri"/>
+              </w:rPr>
+              <w:t>Hadi</w:t>
+            </w:r>
+            <w:proofErr w:type="spellEnd"/>
+          </w:p>
+        </w:tc>
+      </w:tr>
+      <w:tr>
+        <w:trPr>
+          <w:trHeight w:val="396"/>
+        </w:trPr>
+        <w:tc>
+          <w:tcPr>
+            <w:tcW w:w="1176" w:type="dxa"/>
+            <w:tcBorders>
+              <w:top w:val="single" w:sz="4" w:space="0" w:color="000000"/>
+              <w:left w:val="single" w:sz="4" w:space="0" w:color="000000"/>
+              <w:bottom w:val="single" w:sz="4" w:space="0" w:color="000000"/>
+              <w:right w:val="single" w:sz="4" w:space="0" w:color="000000"/>
+            </w:tcBorders>
+            <w:shd w:val="clear" w:color="auto" w:fill="FEFEFE"/>
+            <w:tcMar>
+              <w:top w:w="80" w:type="dxa"/>
+              <w:left w:w="80" w:type="dxa"/>
+              <w:bottom w:w="80" w:type="dxa"/>
+              <w:right w:w="80" w:type="dxa"/>
+            </w:tcMar>
+          </w:tcPr>
+          <w:p>
+            <w:pPr>
+              <w:rPr>
+                <w:rFonts w:ascii="Calibri" w:hAnsi="Calibri"/>
+              </w:rPr>
+            </w:pPr>
+            <w:r>
+              <w:rPr>
+                <w:rFonts w:ascii="Calibri" w:hAnsi="Calibri"/>
+              </w:rPr>
+              <w:t>4</w:t>
+            </w:r>
+          </w:p>
+        </w:tc>
+        <w:tc>
+          <w:tcPr>
+            <w:tcW w:w="1968" w:type="dxa"/>
+            <w:tcBorders>
+              <w:top w:val="single" w:sz="4" w:space="0" w:color="000000"/>
+              <w:left w:val="single" w:sz="4" w:space="0" w:color="000000"/>
+              <w:bottom w:val="single" w:sz="4" w:space="0" w:color="000000"/>
+              <w:right w:val="single" w:sz="4" w:space="0" w:color="000000"/>
+            </w:tcBorders>
+            <w:shd w:val="clear" w:color="auto" w:fill="FEFEFE"/>
+            <w:tcMar>
+              <w:top w:w="80" w:type="dxa"/>
+              <w:left w:w="80" w:type="dxa"/>
+              <w:bottom w:w="80" w:type="dxa"/>
+              <w:right w:w="80" w:type="dxa"/>
+            </w:tcMar>
+          </w:tcPr>
+          <w:p>
+            <w:pPr>
+              <w:rPr>
+                <w:rFonts w:ascii="Calibri" w:hAnsi="Calibri"/>
+              </w:rPr>
+            </w:pPr>
+            <w:r>
+              <w:rPr>
+                <w:rFonts w:ascii="Calibri" w:hAnsi="Calibri"/>
+              </w:rPr>
+              <w:t>28 January 2015</w:t>
+            </w:r>
+          </w:p>
+        </w:tc>
+        <w:tc>
+          <w:tcPr>
+            <w:tcW w:w="3373" w:type="dxa"/>
+            <w:tcBorders>
+              <w:top w:val="single" w:sz="4" w:space="0" w:color="000000"/>
+              <w:left w:val="single" w:sz="4" w:space="0" w:color="000000"/>
+              <w:bottom w:val="single" w:sz="4" w:space="0" w:color="000000"/>
+              <w:right w:val="single" w:sz="4" w:space="0" w:color="000000"/>
+            </w:tcBorders>
+            <w:shd w:val="clear" w:color="auto" w:fill="FEFEFE"/>
+            <w:tcMar>
+              <w:top w:w="80" w:type="dxa"/>
+              <w:left w:w="80" w:type="dxa"/>
+              <w:bottom w:w="80" w:type="dxa"/>
+              <w:right w:w="80" w:type="dxa"/>
+            </w:tcMar>
+          </w:tcPr>
+          <w:p>
+            <w:pPr>
+              <w:rPr>
+                <w:rFonts w:ascii="Calibri" w:hAnsi="Calibri"/>
+              </w:rPr>
+            </w:pPr>
+            <w:r>
+              <w:rPr>
+                <w:rFonts w:ascii="Calibri" w:hAnsi="Calibri"/>
+              </w:rPr>
+              <w:t>Revise grammar and layout</w:t>
+            </w:r>
+          </w:p>
+        </w:tc>
+        <w:tc>
+          <w:tcPr>
+            <w:tcW w:w="2208" w:type="dxa"/>
+            <w:tcBorders>
+              <w:top w:val="single" w:sz="4" w:space="0" w:color="000000"/>
+              <w:left w:val="single" w:sz="4" w:space="0" w:color="000000"/>
+              <w:bottom w:val="single" w:sz="4" w:space="0" w:color="000000"/>
+              <w:right w:val="single" w:sz="4" w:space="0" w:color="000000"/>
+            </w:tcBorders>
+            <w:shd w:val="clear" w:color="auto" w:fill="auto"/>
+            <w:tcMar>
+              <w:top w:w="80" w:type="dxa"/>
+              <w:left w:w="80" w:type="dxa"/>
+              <w:bottom w:w="80" w:type="dxa"/>
+              <w:right w:w="80" w:type="dxa"/>
+            </w:tcMar>
+          </w:tcPr>
+          <w:p>
+            <w:pPr>
+              <w:rPr>
+                <w:rFonts w:ascii="Calibri" w:hAnsi="Calibri"/>
+              </w:rPr>
+            </w:pPr>
+            <w:r>
+              <w:rPr>
+                <w:rFonts w:ascii="Calibri" w:hAnsi="Calibri"/>
+              </w:rPr>
+              <w:t>Philip</w:t>
+            </w:r>
+          </w:p>
+        </w:tc>
+      </w:tr>
+    </w:tbl>
     <w:p>
       <w:pPr>
         <w:pBdr>
           <w:bottom w:val="single" w:sz="6" w:space="4" w:color="EEEEEE"/>
         </w:pBdr>
         <w:shd w:val="clear" w:color="auto" w:fill="FFFFFF"/>
-        <w:spacing w:before="240" w:after="240" w:line="240" w:lineRule="auto"/>
-        <w:outlineLvl w:val="1"/>
-        <w:rPr>
-          <w:rFonts w:eastAsia="Times New Roman" w:cs="Times New Roman"/>
+        <w:spacing w:before="100" w:beforeAutospacing="1" w:after="240" w:line="240" w:lineRule="auto"/>
+        <w:outlineLvl w:val="0"/>
+        <w:rPr>
+          <w:rFonts w:ascii="Calibri" w:eastAsia="Times New Roman" w:hAnsi="Calibri" w:cs="Times New Roman"/>
           <w:b/>
           <w:bCs/>
           <w:color w:val="333333"/>
+          <w:kern w:val="36"/>
           <w:sz w:val="32"/>
           <w:szCs w:val="32"/>
         </w:rPr>
       </w:pPr>
-      <w:r>
-        <w:rPr>
-          <w:rFonts w:eastAsia="Times New Roman" w:cs="Times New Roman"/>
-          <w:b/>
-          <w:bCs/>
-          <w:color w:val="333333"/>
-          <w:sz w:val="32"/>
-          <w:szCs w:val="32"/>
-        </w:rPr>
-        <w:t>Problem Statement</w:t>
-      </w:r>
-    </w:p>
-    <w:p>
-      <w:pPr>
-        <w:shd w:val="clear" w:color="auto" w:fill="FFFFFF"/>
-        <w:spacing w:after="240" w:line="384" w:lineRule="atLeast"/>
-        <w:rPr>
-          <w:rFonts w:eastAsia="Times New Roman" w:cs="Times New Roman"/>
-          <w:color w:val="333333"/>
-          <w:sz w:val="24"/>
-          <w:szCs w:val="24"/>
-        </w:rPr>
-      </w:pPr>
-      <w:r>
-        <w:rPr>
-          <w:rFonts w:eastAsia="Times New Roman" w:cs="Times New Roman"/>
-          <w:color w:val="333333"/>
-          <w:sz w:val="24"/>
-          <w:szCs w:val="24"/>
-        </w:rPr>
-        <w:t>There is currently no way for a grocery consumer to compare prices within a geographic region. This application will fill that void with a reliable geographically-based comparison engine and crowdsourcing features.</w:t>
-      </w:r>
     </w:p>
     <w:p>
       <w:pPr>
@@ -110,27 +743,29 @@
           <w:bottom w:val="single" w:sz="6" w:space="4" w:color="EEEEEE"/>
         </w:pBdr>
         <w:shd w:val="clear" w:color="auto" w:fill="FFFFFF"/>
-        <w:spacing w:before="240" w:after="240" w:line="240" w:lineRule="auto"/>
-        <w:outlineLvl w:val="1"/>
-        <w:rPr>
-          <w:rFonts w:eastAsia="Times New Roman" w:cs="Times New Roman"/>
+        <w:spacing w:before="100" w:beforeAutospacing="1" w:after="240" w:line="240" w:lineRule="auto"/>
+        <w:outlineLvl w:val="0"/>
+        <w:rPr>
+          <w:rFonts w:ascii="Calibri" w:eastAsia="Times New Roman" w:hAnsi="Calibri" w:cs="Times New Roman"/>
           <w:b/>
           <w:bCs/>
           <w:color w:val="333333"/>
+          <w:kern w:val="36"/>
           <w:sz w:val="32"/>
           <w:szCs w:val="32"/>
         </w:rPr>
       </w:pPr>
       <w:r>
         <w:rPr>
-          <w:rFonts w:eastAsia="Times New Roman" w:cs="Times New Roman"/>
+          <w:rFonts w:ascii="Calibri" w:eastAsia="Times New Roman" w:hAnsi="Calibri" w:cs="Times New Roman"/>
           <w:b/>
           <w:bCs/>
           <w:color w:val="333333"/>
+          <w:kern w:val="36"/>
           <w:sz w:val="32"/>
           <w:szCs w:val="32"/>
         </w:rPr>
-        <w:t>Product Position Statement</w:t>
+        <w:t>Introduction</w:t>
       </w:r>
     </w:p>
     <w:p>
@@ -138,20 +773,20 @@
         <w:shd w:val="clear" w:color="auto" w:fill="FFFFFF"/>
         <w:spacing w:after="240" w:line="384" w:lineRule="atLeast"/>
         <w:rPr>
-          <w:rFonts w:eastAsia="Times New Roman" w:cs="Times New Roman"/>
-          <w:color w:val="333333"/>
-          <w:sz w:val="24"/>
-          <w:szCs w:val="24"/>
-        </w:rPr>
-      </w:pPr>
-      <w:r>
-        <w:rPr>
-          <w:rFonts w:eastAsia="Times New Roman" w:cs="Times New Roman"/>
-          <w:color w:val="333333"/>
-          <w:sz w:val="24"/>
-          <w:szCs w:val="24"/>
-        </w:rPr>
-        <w:t>This application is for grocery consumers who want to price check items. There is no competition.</w:t>
+          <w:rFonts w:ascii="Calibri" w:eastAsia="Times New Roman" w:hAnsi="Calibri" w:cs="Times New Roman"/>
+          <w:color w:val="333333"/>
+          <w:sz w:val="24"/>
+          <w:szCs w:val="24"/>
+        </w:rPr>
+      </w:pPr>
+      <w:r>
+        <w:rPr>
+          <w:rFonts w:ascii="Calibri" w:eastAsia="Times New Roman" w:hAnsi="Calibri" w:cs="Times New Roman"/>
+          <w:color w:val="333333"/>
+          <w:sz w:val="24"/>
+          <w:szCs w:val="24"/>
+        </w:rPr>
+        <w:t>Grocery pricing currently varies wildly based on variables such as supply, demand, and the availability of substitute items. We envision a web application that will allow an end user to compare the price of a grocery item based on geographic location. Other features include the ability to crowdsource grocery prices, and add and remove grocery items from a geographic region based on availability.</w:t>
       </w:r>
     </w:p>
     <w:p>
@@ -161,9 +796,181 @@
         </w:pBdr>
         <w:shd w:val="clear" w:color="auto" w:fill="FFFFFF"/>
         <w:spacing w:before="240" w:after="240" w:line="240" w:lineRule="auto"/>
+        <w:outlineLvl w:val="1"/>
+        <w:rPr>
+          <w:rFonts w:ascii="Calibri" w:eastAsia="Times New Roman" w:hAnsi="Calibri" w:cs="Times New Roman"/>
+          <w:b/>
+          <w:bCs/>
+          <w:color w:val="333333"/>
+          <w:sz w:val="32"/>
+          <w:szCs w:val="32"/>
+        </w:rPr>
+      </w:pPr>
+      <w:r>
+        <w:rPr>
+          <w:rFonts w:ascii="Calibri" w:eastAsia="Times New Roman" w:hAnsi="Calibri" w:cs="Times New Roman"/>
+          <w:b/>
+          <w:bCs/>
+          <w:color w:val="333333"/>
+          <w:sz w:val="32"/>
+          <w:szCs w:val="32"/>
+        </w:rPr>
+        <w:t>Problem Statement</w:t>
+      </w:r>
+    </w:p>
+    <w:p>
+      <w:pPr>
+        <w:shd w:val="clear" w:color="auto" w:fill="FFFFFF"/>
+        <w:spacing w:after="240" w:line="384" w:lineRule="atLeast"/>
+        <w:rPr>
+          <w:rFonts w:ascii="Calibri" w:eastAsia="Times New Roman" w:hAnsi="Calibri" w:cs="Times New Roman"/>
+          <w:color w:val="333333"/>
+          <w:sz w:val="24"/>
+          <w:szCs w:val="24"/>
+        </w:rPr>
+      </w:pPr>
+      <w:r>
+        <w:rPr>
+          <w:rFonts w:ascii="Calibri" w:eastAsia="Times New Roman" w:hAnsi="Calibri" w:cs="Times New Roman"/>
+          <w:color w:val="333333"/>
+          <w:sz w:val="24"/>
+          <w:szCs w:val="24"/>
+        </w:rPr>
+        <w:t>There is currently no way for a grocery consumer to compare prices within a geographic region. This application will fill that void with a reliable geographically-based comparison engine and crowdsourcing features.</w:t>
+      </w:r>
+    </w:p>
+    <w:p>
+      <w:pPr>
+        <w:pBdr>
+          <w:bottom w:val="single" w:sz="6" w:space="4" w:color="EEEEEE"/>
+        </w:pBdr>
+        <w:shd w:val="clear" w:color="auto" w:fill="FFFFFF"/>
+        <w:spacing w:before="240" w:after="240" w:line="240" w:lineRule="auto"/>
+        <w:outlineLvl w:val="1"/>
+        <w:rPr>
+          <w:rFonts w:ascii="Calibri" w:eastAsia="Times New Roman" w:hAnsi="Calibri" w:cs="Times New Roman"/>
+          <w:b/>
+          <w:bCs/>
+          <w:color w:val="333333"/>
+          <w:sz w:val="32"/>
+          <w:szCs w:val="32"/>
+        </w:rPr>
+      </w:pPr>
+      <w:r>
+        <w:rPr>
+          <w:rFonts w:ascii="Calibri" w:eastAsia="Times New Roman" w:hAnsi="Calibri" w:cs="Times New Roman"/>
+          <w:b/>
+          <w:bCs/>
+          <w:color w:val="333333"/>
+          <w:sz w:val="32"/>
+          <w:szCs w:val="32"/>
+        </w:rPr>
+        <w:t>Product Position Statement</w:t>
+      </w:r>
+    </w:p>
+    <w:p>
+      <w:pPr>
+        <w:shd w:val="clear" w:color="auto" w:fill="FFFFFF"/>
+        <w:spacing w:after="240" w:line="384" w:lineRule="atLeast"/>
+        <w:rPr>
+          <w:rFonts w:ascii="Calibri" w:eastAsia="Times New Roman" w:hAnsi="Calibri" w:cs="Times New Roman"/>
+          <w:color w:val="333333"/>
+          <w:sz w:val="24"/>
+          <w:szCs w:val="24"/>
+        </w:rPr>
+      </w:pPr>
+      <w:r>
+        <w:rPr>
+          <w:rFonts w:ascii="Calibri" w:eastAsia="Times New Roman" w:hAnsi="Calibri" w:cs="Times New Roman"/>
+          <w:color w:val="333333"/>
+          <w:sz w:val="24"/>
+          <w:szCs w:val="24"/>
+        </w:rPr>
+        <w:t xml:space="preserve">With the spread of online shopping, people </w:t>
+      </w:r>
+      <w:r>
+        <w:rPr>
+          <w:rFonts w:ascii="Calibri" w:eastAsia="Times New Roman" w:hAnsi="Calibri" w:cs="Times New Roman"/>
+          <w:color w:val="333333"/>
+          <w:sz w:val="24"/>
+          <w:szCs w:val="24"/>
+        </w:rPr>
+        <w:t xml:space="preserve">are </w:t>
+      </w:r>
+      <w:r>
+        <w:rPr>
+          <w:rFonts w:ascii="Calibri" w:eastAsia="Times New Roman" w:hAnsi="Calibri" w:cs="Times New Roman"/>
+          <w:color w:val="333333"/>
+          <w:sz w:val="24"/>
+          <w:szCs w:val="24"/>
+        </w:rPr>
+        <w:t>still checking more than one</w:t>
+      </w:r>
+      <w:r>
+        <w:rPr>
+          <w:rFonts w:ascii="Calibri" w:eastAsia="Times New Roman" w:hAnsi="Calibri" w:cs="Times New Roman"/>
+          <w:color w:val="333333"/>
+          <w:sz w:val="24"/>
+          <w:szCs w:val="24"/>
+        </w:rPr>
+        <w:t xml:space="preserve"> website</w:t>
+      </w:r>
+      <w:r>
+        <w:rPr>
+          <w:rFonts w:ascii="Calibri" w:eastAsia="Times New Roman" w:hAnsi="Calibri" w:cs="Times New Roman"/>
+          <w:color w:val="333333"/>
+          <w:sz w:val="24"/>
+          <w:szCs w:val="24"/>
+        </w:rPr>
+        <w:t xml:space="preserve"> </w:t>
+      </w:r>
+      <w:r>
+        <w:rPr>
+          <w:rFonts w:ascii="Calibri" w:eastAsia="Times New Roman" w:hAnsi="Calibri" w:cs="Times New Roman"/>
+          <w:color w:val="333333"/>
+          <w:sz w:val="24"/>
+          <w:szCs w:val="24"/>
+        </w:rPr>
+        <w:t>t</w:t>
+      </w:r>
+      <w:r>
+        <w:rPr>
+          <w:rFonts w:ascii="Calibri" w:eastAsia="Times New Roman" w:hAnsi="Calibri" w:cs="Times New Roman"/>
+          <w:color w:val="333333"/>
+          <w:sz w:val="24"/>
+          <w:szCs w:val="24"/>
+        </w:rPr>
+        <w:t>o find the right product for them</w:t>
+      </w:r>
+      <w:r>
+        <w:rPr>
+          <w:rFonts w:ascii="Calibri" w:eastAsia="Times New Roman" w:hAnsi="Calibri" w:cs="Times New Roman"/>
+          <w:color w:val="333333"/>
+          <w:sz w:val="24"/>
+          <w:szCs w:val="24"/>
+        </w:rPr>
+        <w:t xml:space="preserve">. </w:t>
+      </w:r>
+      <w:r>
+        <w:rPr>
+          <w:rFonts w:ascii="Calibri" w:eastAsia="Times New Roman" w:hAnsi="Calibri" w:cs="Times New Roman"/>
+          <w:color w:val="333333"/>
+          <w:sz w:val="24"/>
+          <w:szCs w:val="24"/>
+        </w:rPr>
+        <w:t>This application is for grocery consumers who want to price check items. There is no competition.</w:t>
+      </w:r>
+    </w:p>
+    <w:p>
+      <w:pPr>
+        <w:pBdr>
+          <w:bottom w:val="single" w:sz="6" w:space="4" w:color="EEEEEE"/>
+        </w:pBdr>
+        <w:shd w:val="clear" w:color="auto" w:fill="FFFFFF"/>
+        <w:spacing w:before="240" w:after="240" w:line="240" w:lineRule="auto"/>
         <w:outlineLvl w:val="0"/>
         <w:rPr>
-          <w:rFonts w:eastAsia="Times New Roman" w:cs="Times New Roman"/>
+          <w:rFonts w:ascii="Calibri" w:eastAsia="Times New Roman" w:hAnsi="Calibri" w:cs="Times New Roman"/>
           <w:b/>
           <w:bCs/>
           <w:color w:val="333333"/>
@@ -174,7 +981,7 @@
       </w:pPr>
       <w:r>
         <w:rPr>
-          <w:rFonts w:eastAsia="Times New Roman" w:cs="Times New Roman"/>
+          <w:rFonts w:ascii="Calibri" w:eastAsia="Times New Roman" w:hAnsi="Calibri" w:cs="Times New Roman"/>
           <w:b/>
           <w:bCs/>
           <w:color w:val="333333"/>
@@ -190,19 +997,20 @@
         <w:shd w:val="clear" w:color="auto" w:fill="FFFFFF"/>
         <w:spacing w:after="240" w:line="384" w:lineRule="atLeast"/>
         <w:rPr>
-          <w:rFonts w:eastAsia="Times New Roman" w:cs="Times New Roman"/>
-          <w:color w:val="333333"/>
-          <w:sz w:val="24"/>
-          <w:szCs w:val="24"/>
-        </w:rPr>
-      </w:pPr>
-      <w:r>
-        <w:rPr>
-          <w:rFonts w:eastAsia="Times New Roman" w:cs="Times New Roman"/>
-          <w:color w:val="333333"/>
-          <w:sz w:val="24"/>
-          <w:szCs w:val="24"/>
-        </w:rPr>
+          <w:rFonts w:ascii="Calibri" w:eastAsia="Times New Roman" w:hAnsi="Calibri" w:cs="Times New Roman"/>
+          <w:color w:val="333333"/>
+          <w:sz w:val="24"/>
+          <w:szCs w:val="24"/>
+        </w:rPr>
+      </w:pPr>
+      <w:r>
+        <w:rPr>
+          <w:rFonts w:ascii="Calibri" w:eastAsia="Times New Roman" w:hAnsi="Calibri" w:cs="Times New Roman"/>
+          <w:color w:val="333333"/>
+          <w:sz w:val="24"/>
+          <w:szCs w:val="24"/>
+        </w:rPr>
+        <w:lastRenderedPageBreak/>
         <w:t>Our target demographic is any consumer that wants to price check grocery items within a geographic region. We will start with the Cincinnati metro region and then expand based on initial first run results.</w:t>
       </w:r>
     </w:p>
@@ -215,7 +1023,7 @@
         <w:spacing w:before="240" w:after="240" w:line="240" w:lineRule="auto"/>
         <w:outlineLvl w:val="0"/>
         <w:rPr>
-          <w:rFonts w:eastAsia="Times New Roman" w:cs="Times New Roman"/>
+          <w:rFonts w:ascii="Calibri" w:eastAsia="Times New Roman" w:hAnsi="Calibri" w:cs="Times New Roman"/>
           <w:b/>
           <w:bCs/>
           <w:color w:val="333333"/>
@@ -226,7 +1034,7 @@
       </w:pPr>
       <w:r>
         <w:rPr>
-          <w:rFonts w:eastAsia="Times New Roman" w:cs="Times New Roman"/>
+          <w:rFonts w:ascii="Calibri" w:eastAsia="Times New Roman" w:hAnsi="Calibri" w:cs="Times New Roman"/>
           <w:b/>
           <w:bCs/>
           <w:color w:val="333333"/>
@@ -234,7 +1042,7 @@
           <w:sz w:val="32"/>
           <w:szCs w:val="32"/>
         </w:rPr>
-        <w:t>Key High-Level Goals</w:t>
+        <w:t>Use Cases Overview</w:t>
       </w:r>
     </w:p>
     <w:p>
@@ -246,15 +1054,190 @@
         <w:shd w:val="clear" w:color="auto" w:fill="FFFFFF"/>
         <w:spacing w:before="100" w:beforeAutospacing="1" w:after="100" w:afterAutospacing="1" w:line="384" w:lineRule="atLeast"/>
         <w:rPr>
-          <w:rFonts w:eastAsia="Times New Roman" w:cs="Times New Roman"/>
-          <w:color w:val="333333"/>
-          <w:sz w:val="24"/>
-          <w:szCs w:val="24"/>
-        </w:rPr>
-      </w:pPr>
-      <w:r>
-        <w:rPr>
-          <w:rFonts w:eastAsia="Times New Roman" w:cs="Times New Roman"/>
+          <w:rFonts w:ascii="Calibri" w:eastAsia="Times New Roman" w:hAnsi="Calibri" w:cs="Times New Roman"/>
+          <w:color w:val="333333"/>
+          <w:sz w:val="24"/>
+          <w:szCs w:val="24"/>
+        </w:rPr>
+      </w:pPr>
+      <w:r>
+        <w:rPr>
+          <w:rFonts w:ascii="Calibri" w:eastAsia="Baskerville Old Face" w:hAnsi="Calibri" w:cs="Baskerville Old Face"/>
+          <w:sz w:val="24"/>
+          <w:szCs w:val="24"/>
+        </w:rPr>
+        <w:t>Users are able to search items</w:t>
+      </w:r>
+    </w:p>
+    <w:p>
+      <w:pPr>
+        <w:numPr>
+          <w:ilvl w:val="0"/>
+          <w:numId w:val="1"/>
+        </w:numPr>
+        <w:shd w:val="clear" w:color="auto" w:fill="FFFFFF"/>
+        <w:spacing w:before="100" w:beforeAutospacing="1" w:after="100" w:afterAutospacing="1" w:line="384" w:lineRule="atLeast"/>
+        <w:rPr>
+          <w:rFonts w:ascii="Calibri" w:eastAsia="Times New Roman" w:hAnsi="Calibri" w:cs="Times New Roman"/>
+          <w:color w:val="333333"/>
+          <w:sz w:val="24"/>
+          <w:szCs w:val="24"/>
+        </w:rPr>
+      </w:pPr>
+      <w:r>
+        <w:rPr>
+          <w:rFonts w:ascii="Calibri" w:eastAsia="Baskerville Old Face" w:hAnsi="Calibri" w:cs="Baskerville Old Face"/>
+          <w:sz w:val="24"/>
+          <w:szCs w:val="24"/>
+        </w:rPr>
+        <w:t>Users are able to add items</w:t>
+      </w:r>
+    </w:p>
+    <w:p>
+      <w:pPr>
+        <w:numPr>
+          <w:ilvl w:val="0"/>
+          <w:numId w:val="1"/>
+        </w:numPr>
+        <w:shd w:val="clear" w:color="auto" w:fill="FFFFFF"/>
+        <w:spacing w:before="100" w:beforeAutospacing="1" w:after="100" w:afterAutospacing="1" w:line="384" w:lineRule="atLeast"/>
+        <w:rPr>
+          <w:rFonts w:ascii="Calibri" w:eastAsia="Times New Roman" w:hAnsi="Calibri" w:cs="Times New Roman"/>
+          <w:color w:val="333333"/>
+          <w:sz w:val="24"/>
+          <w:szCs w:val="24"/>
+        </w:rPr>
+      </w:pPr>
+      <w:r>
+        <w:rPr>
+          <w:rFonts w:ascii="Calibri" w:eastAsia="Baskerville Old Face" w:hAnsi="Calibri" w:cs="Baskerville Old Face"/>
+          <w:sz w:val="24"/>
+          <w:szCs w:val="24"/>
+        </w:rPr>
+        <w:t>Users can update the price of items.</w:t>
+      </w:r>
+    </w:p>
+    <w:p>
+      <w:pPr>
+        <w:numPr>
+          <w:ilvl w:val="0"/>
+          <w:numId w:val="1"/>
+        </w:numPr>
+        <w:shd w:val="clear" w:color="auto" w:fill="FFFFFF"/>
+        <w:spacing w:before="100" w:beforeAutospacing="1" w:after="100" w:afterAutospacing="1" w:line="384" w:lineRule="atLeast"/>
+        <w:rPr>
+          <w:rFonts w:ascii="Calibri" w:eastAsia="Times New Roman" w:hAnsi="Calibri" w:cs="Times New Roman"/>
+          <w:color w:val="333333"/>
+          <w:sz w:val="24"/>
+          <w:szCs w:val="24"/>
+        </w:rPr>
+      </w:pPr>
+      <w:r>
+        <w:rPr>
+          <w:rFonts w:ascii="Calibri" w:eastAsia="Baskerville Old Face" w:hAnsi="Calibri" w:cs="Baskerville Old Face"/>
+          <w:sz w:val="24"/>
+          <w:szCs w:val="24"/>
+        </w:rPr>
+        <w:t>Users are able to click on the map and take them to navigation</w:t>
+      </w:r>
+    </w:p>
+    <w:p>
+      <w:pPr>
+        <w:numPr>
+          <w:ilvl w:val="0"/>
+          <w:numId w:val="1"/>
+        </w:numPr>
+        <w:shd w:val="clear" w:color="auto" w:fill="FFFFFF"/>
+        <w:spacing w:before="100" w:beforeAutospacing="1" w:after="100" w:afterAutospacing="1" w:line="384" w:lineRule="atLeast"/>
+        <w:rPr>
+          <w:rFonts w:ascii="Calibri" w:eastAsia="Times New Roman" w:hAnsi="Calibri" w:cs="Times New Roman"/>
+          <w:color w:val="333333"/>
+          <w:sz w:val="24"/>
+          <w:szCs w:val="24"/>
+        </w:rPr>
+      </w:pPr>
+      <w:r>
+        <w:rPr>
+          <w:rFonts w:ascii="Calibri" w:eastAsia="Baskerville Old Face" w:hAnsi="Calibri" w:cs="Baskerville Old Face"/>
+          <w:sz w:val="24"/>
+          <w:szCs w:val="24"/>
+        </w:rPr>
+        <w:t>Users are able to give feedback about the app</w:t>
+      </w:r>
+    </w:p>
+    <w:p>
+      <w:pPr>
+        <w:numPr>
+          <w:ilvl w:val="0"/>
+          <w:numId w:val="1"/>
+        </w:numPr>
+        <w:shd w:val="clear" w:color="auto" w:fill="FFFFFF"/>
+        <w:spacing w:before="100" w:beforeAutospacing="1" w:after="100" w:afterAutospacing="1" w:line="384" w:lineRule="atLeast"/>
+        <w:rPr>
+          <w:rFonts w:ascii="Calibri" w:eastAsia="Times New Roman" w:hAnsi="Calibri" w:cs="Times New Roman"/>
+          <w:color w:val="333333"/>
+          <w:sz w:val="24"/>
+          <w:szCs w:val="24"/>
+        </w:rPr>
+      </w:pPr>
+      <w:r>
+        <w:rPr>
+          <w:rFonts w:ascii="Calibri" w:eastAsia="Baskerville Old Face" w:hAnsi="Calibri" w:cs="Baskerville Old Face"/>
+          <w:sz w:val="24"/>
+          <w:szCs w:val="24"/>
+        </w:rPr>
+        <w:t>Users are able to delete their account​</w:t>
+      </w:r>
+    </w:p>
+    <w:p>
+      <w:pPr>
+        <w:pBdr>
+          <w:bottom w:val="single" w:sz="6" w:space="4" w:color="EEEEEE"/>
+        </w:pBdr>
+        <w:shd w:val="clear" w:color="auto" w:fill="FFFFFF"/>
+        <w:spacing w:before="240" w:after="240" w:line="240" w:lineRule="auto"/>
+        <w:outlineLvl w:val="0"/>
+        <w:rPr>
+          <w:rFonts w:ascii="Calibri" w:eastAsia="Times New Roman" w:hAnsi="Calibri" w:cs="Times New Roman"/>
+          <w:b/>
+          <w:bCs/>
+          <w:color w:val="333333"/>
+          <w:kern w:val="36"/>
+          <w:sz w:val="32"/>
+          <w:szCs w:val="32"/>
+        </w:rPr>
+      </w:pPr>
+      <w:r>
+        <w:rPr>
+          <w:rFonts w:ascii="Calibri" w:eastAsia="Times New Roman" w:hAnsi="Calibri" w:cs="Times New Roman"/>
+          <w:b/>
+          <w:bCs/>
+          <w:color w:val="333333"/>
+          <w:kern w:val="36"/>
+          <w:sz w:val="32"/>
+          <w:szCs w:val="32"/>
+        </w:rPr>
+        <w:t>Key High-Level Goals</w:t>
+      </w:r>
+    </w:p>
+    <w:p>
+      <w:pPr>
+        <w:numPr>
+          <w:ilvl w:val="0"/>
+          <w:numId w:val="1"/>
+        </w:numPr>
+        <w:shd w:val="clear" w:color="auto" w:fill="FFFFFF"/>
+        <w:spacing w:before="100" w:beforeAutospacing="1" w:after="100" w:afterAutospacing="1" w:line="384" w:lineRule="atLeast"/>
+        <w:rPr>
+          <w:rFonts w:ascii="Calibri" w:eastAsia="Times New Roman" w:hAnsi="Calibri" w:cs="Times New Roman"/>
+          <w:color w:val="333333"/>
+          <w:sz w:val="24"/>
+          <w:szCs w:val="24"/>
+        </w:rPr>
+      </w:pPr>
+      <w:r>
+        <w:rPr>
+          <w:rFonts w:ascii="Calibri" w:eastAsia="Times New Roman" w:hAnsi="Calibri" w:cs="Times New Roman"/>
           <w:color w:val="333333"/>
           <w:sz w:val="24"/>
           <w:szCs w:val="24"/>
@@ -271,15 +1254,15 @@
         <w:shd w:val="clear" w:color="auto" w:fill="FFFFFF"/>
         <w:spacing w:before="100" w:beforeAutospacing="1" w:after="100" w:afterAutospacing="1" w:line="384" w:lineRule="atLeast"/>
         <w:rPr>
-          <w:rFonts w:eastAsia="Times New Roman" w:cs="Times New Roman"/>
-          <w:color w:val="333333"/>
-          <w:sz w:val="24"/>
-          <w:szCs w:val="24"/>
-        </w:rPr>
-      </w:pPr>
-      <w:r>
-        <w:rPr>
-          <w:rFonts w:eastAsia="Times New Roman" w:cs="Times New Roman"/>
+          <w:rFonts w:ascii="Calibri" w:eastAsia="Times New Roman" w:hAnsi="Calibri" w:cs="Times New Roman"/>
+          <w:color w:val="333333"/>
+          <w:sz w:val="24"/>
+          <w:szCs w:val="24"/>
+        </w:rPr>
+      </w:pPr>
+      <w:r>
+        <w:rPr>
+          <w:rFonts w:ascii="Calibri" w:eastAsia="Times New Roman" w:hAnsi="Calibri" w:cs="Times New Roman"/>
           <w:color w:val="333333"/>
           <w:sz w:val="24"/>
           <w:szCs w:val="24"/>
@@ -296,15 +1279,15 @@
         <w:shd w:val="clear" w:color="auto" w:fill="FFFFFF"/>
         <w:spacing w:before="100" w:beforeAutospacing="1" w:after="100" w:afterAutospacing="1" w:line="384" w:lineRule="atLeast"/>
         <w:rPr>
-          <w:rFonts w:eastAsia="Times New Roman" w:cs="Times New Roman"/>
-          <w:color w:val="333333"/>
-          <w:sz w:val="24"/>
-          <w:szCs w:val="24"/>
-        </w:rPr>
-      </w:pPr>
-      <w:r>
-        <w:rPr>
-          <w:rFonts w:eastAsia="Times New Roman" w:cs="Times New Roman"/>
+          <w:rFonts w:ascii="Calibri" w:eastAsia="Times New Roman" w:hAnsi="Calibri" w:cs="Times New Roman"/>
+          <w:color w:val="333333"/>
+          <w:sz w:val="24"/>
+          <w:szCs w:val="24"/>
+        </w:rPr>
+      </w:pPr>
+      <w:r>
+        <w:rPr>
+          <w:rFonts w:ascii="Calibri" w:eastAsia="Times New Roman" w:hAnsi="Calibri" w:cs="Times New Roman"/>
           <w:color w:val="333333"/>
           <w:sz w:val="24"/>
           <w:szCs w:val="24"/>
@@ -321,15 +1304,15 @@
         <w:shd w:val="clear" w:color="auto" w:fill="FFFFFF"/>
         <w:spacing w:before="100" w:beforeAutospacing="1" w:after="100" w:afterAutospacing="1" w:line="384" w:lineRule="atLeast"/>
         <w:rPr>
-          <w:rFonts w:eastAsia="Times New Roman" w:cs="Times New Roman"/>
-          <w:color w:val="333333"/>
-          <w:sz w:val="24"/>
-          <w:szCs w:val="24"/>
-        </w:rPr>
-      </w:pPr>
-      <w:r>
-        <w:rPr>
-          <w:rFonts w:eastAsia="Times New Roman" w:cs="Times New Roman"/>
+          <w:rFonts w:ascii="Calibri" w:eastAsia="Times New Roman" w:hAnsi="Calibri" w:cs="Times New Roman"/>
+          <w:color w:val="333333"/>
+          <w:sz w:val="24"/>
+          <w:szCs w:val="24"/>
+        </w:rPr>
+      </w:pPr>
+      <w:r>
+        <w:rPr>
+          <w:rFonts w:ascii="Calibri" w:eastAsia="Times New Roman" w:hAnsi="Calibri" w:cs="Times New Roman"/>
           <w:color w:val="333333"/>
           <w:sz w:val="24"/>
           <w:szCs w:val="24"/>
@@ -346,15 +1329,15 @@
         <w:shd w:val="clear" w:color="auto" w:fill="FFFFFF"/>
         <w:spacing w:before="100" w:beforeAutospacing="1" w:after="100" w:afterAutospacing="1" w:line="384" w:lineRule="atLeast"/>
         <w:rPr>
-          <w:rFonts w:eastAsia="Times New Roman" w:cs="Times New Roman"/>
-          <w:color w:val="333333"/>
-          <w:sz w:val="24"/>
-          <w:szCs w:val="24"/>
-        </w:rPr>
-      </w:pPr>
-      <w:r>
-        <w:rPr>
-          <w:rFonts w:eastAsia="Times New Roman" w:cs="Times New Roman"/>
+          <w:rFonts w:ascii="Calibri" w:eastAsia="Times New Roman" w:hAnsi="Calibri" w:cs="Times New Roman"/>
+          <w:color w:val="333333"/>
+          <w:sz w:val="24"/>
+          <w:szCs w:val="24"/>
+        </w:rPr>
+      </w:pPr>
+      <w:r>
+        <w:rPr>
+          <w:rFonts w:ascii="Calibri" w:eastAsia="Times New Roman" w:hAnsi="Calibri" w:cs="Times New Roman"/>
           <w:color w:val="333333"/>
           <w:sz w:val="24"/>
           <w:szCs w:val="24"/>
@@ -371,15 +1354,15 @@
         <w:shd w:val="clear" w:color="auto" w:fill="FFFFFF"/>
         <w:spacing w:before="100" w:beforeAutospacing="1" w:after="100" w:afterAutospacing="1" w:line="384" w:lineRule="atLeast"/>
         <w:rPr>
-          <w:rFonts w:eastAsia="Times New Roman" w:cs="Times New Roman"/>
-          <w:color w:val="333333"/>
-          <w:sz w:val="24"/>
-          <w:szCs w:val="24"/>
-        </w:rPr>
-      </w:pPr>
-      <w:r>
-        <w:rPr>
-          <w:rFonts w:eastAsia="Times New Roman" w:cs="Times New Roman"/>
+          <w:rFonts w:ascii="Calibri" w:eastAsia="Times New Roman" w:hAnsi="Calibri" w:cs="Times New Roman"/>
+          <w:color w:val="333333"/>
+          <w:sz w:val="24"/>
+          <w:szCs w:val="24"/>
+        </w:rPr>
+      </w:pPr>
+      <w:r>
+        <w:rPr>
+          <w:rFonts w:ascii="Calibri" w:eastAsia="Times New Roman" w:hAnsi="Calibri" w:cs="Times New Roman"/>
           <w:color w:val="333333"/>
           <w:sz w:val="24"/>
           <w:szCs w:val="24"/>
@@ -396,15 +1379,15 @@
         <w:shd w:val="clear" w:color="auto" w:fill="FFFFFF"/>
         <w:spacing w:before="100" w:beforeAutospacing="1" w:after="100" w:afterAutospacing="1" w:line="384" w:lineRule="atLeast"/>
         <w:rPr>
-          <w:rFonts w:eastAsia="Times New Roman" w:cs="Times New Roman"/>
-          <w:color w:val="333333"/>
-          <w:sz w:val="24"/>
-          <w:szCs w:val="24"/>
-        </w:rPr>
-      </w:pPr>
-      <w:r>
-        <w:rPr>
-          <w:rFonts w:eastAsia="Times New Roman" w:cs="Times New Roman"/>
+          <w:rFonts w:ascii="Calibri" w:eastAsia="Times New Roman" w:hAnsi="Calibri" w:cs="Times New Roman"/>
+          <w:color w:val="333333"/>
+          <w:sz w:val="24"/>
+          <w:szCs w:val="24"/>
+        </w:rPr>
+      </w:pPr>
+      <w:r>
+        <w:rPr>
+          <w:rFonts w:ascii="Calibri" w:eastAsia="Times New Roman" w:hAnsi="Calibri" w:cs="Times New Roman"/>
           <w:color w:val="333333"/>
           <w:sz w:val="24"/>
           <w:szCs w:val="24"/>
@@ -421,15 +1404,15 @@
         <w:shd w:val="clear" w:color="auto" w:fill="FFFFFF"/>
         <w:spacing w:before="100" w:beforeAutospacing="1" w:after="100" w:afterAutospacing="1" w:line="384" w:lineRule="atLeast"/>
         <w:rPr>
-          <w:rFonts w:eastAsia="Times New Roman" w:cs="Times New Roman"/>
-          <w:color w:val="333333"/>
-          <w:sz w:val="24"/>
-          <w:szCs w:val="24"/>
-        </w:rPr>
-      </w:pPr>
-      <w:r>
-        <w:rPr>
-          <w:rFonts w:eastAsia="Times New Roman" w:cs="Times New Roman"/>
+          <w:rFonts w:ascii="Calibri" w:eastAsia="Times New Roman" w:hAnsi="Calibri" w:cs="Times New Roman"/>
+          <w:color w:val="333333"/>
+          <w:sz w:val="24"/>
+          <w:szCs w:val="24"/>
+        </w:rPr>
+      </w:pPr>
+      <w:r>
+        <w:rPr>
+          <w:rFonts w:ascii="Calibri" w:eastAsia="Times New Roman" w:hAnsi="Calibri" w:cs="Times New Roman"/>
           <w:color w:val="333333"/>
           <w:sz w:val="24"/>
           <w:szCs w:val="24"/>
@@ -446,7 +1429,7 @@
         <w:spacing w:before="240" w:after="240" w:line="240" w:lineRule="auto"/>
         <w:outlineLvl w:val="0"/>
         <w:rPr>
-          <w:rFonts w:eastAsia="Times New Roman" w:cs="Times New Roman"/>
+          <w:rFonts w:ascii="Calibri" w:eastAsia="Times New Roman" w:hAnsi="Calibri" w:cs="Times New Roman"/>
           <w:b/>
           <w:bCs/>
           <w:color w:val="333333"/>
@@ -457,7 +1440,7 @@
       </w:pPr>
       <w:r>
         <w:rPr>
-          <w:rFonts w:eastAsia="Times New Roman" w:cs="Times New Roman"/>
+          <w:rFonts w:ascii="Calibri" w:eastAsia="Times New Roman" w:hAnsi="Calibri" w:cs="Times New Roman"/>
           <w:b/>
           <w:bCs/>
           <w:color w:val="333333"/>
@@ -465,7 +1448,6 @@
           <w:sz w:val="32"/>
           <w:szCs w:val="32"/>
         </w:rPr>
-        <w:lastRenderedPageBreak/>
         <w:t>Key User-Level Goals</w:t>
       </w:r>
     </w:p>
@@ -478,15 +1460,15 @@
         <w:shd w:val="clear" w:color="auto" w:fill="FFFFFF"/>
         <w:spacing w:before="100" w:beforeAutospacing="1" w:after="100" w:afterAutospacing="1" w:line="384" w:lineRule="atLeast"/>
         <w:rPr>
-          <w:rFonts w:eastAsia="Times New Roman" w:cs="Times New Roman"/>
-          <w:color w:val="333333"/>
-          <w:sz w:val="24"/>
-          <w:szCs w:val="24"/>
-        </w:rPr>
-      </w:pPr>
-      <w:r>
-        <w:rPr>
-          <w:rFonts w:eastAsia="Times New Roman" w:cs="Times New Roman"/>
+          <w:rFonts w:ascii="Calibri" w:eastAsia="Times New Roman" w:hAnsi="Calibri" w:cs="Times New Roman"/>
+          <w:color w:val="333333"/>
+          <w:sz w:val="24"/>
+          <w:szCs w:val="24"/>
+        </w:rPr>
+      </w:pPr>
+      <w:r>
+        <w:rPr>
+          <w:rFonts w:ascii="Calibri" w:eastAsia="Times New Roman" w:hAnsi="Calibri" w:cs="Times New Roman"/>
           <w:color w:val="333333"/>
           <w:sz w:val="24"/>
           <w:szCs w:val="24"/>
@@ -503,15 +1485,15 @@
         <w:shd w:val="clear" w:color="auto" w:fill="FFFFFF"/>
         <w:spacing w:before="100" w:beforeAutospacing="1" w:after="100" w:afterAutospacing="1" w:line="384" w:lineRule="atLeast"/>
         <w:rPr>
-          <w:rFonts w:eastAsia="Times New Roman" w:cs="Times New Roman"/>
-          <w:color w:val="333333"/>
-          <w:sz w:val="24"/>
-          <w:szCs w:val="24"/>
-        </w:rPr>
-      </w:pPr>
-      <w:r>
-        <w:rPr>
-          <w:rFonts w:eastAsia="Times New Roman" w:cs="Times New Roman"/>
+          <w:rFonts w:ascii="Calibri" w:eastAsia="Times New Roman" w:hAnsi="Calibri" w:cs="Times New Roman"/>
+          <w:color w:val="333333"/>
+          <w:sz w:val="24"/>
+          <w:szCs w:val="24"/>
+        </w:rPr>
+      </w:pPr>
+      <w:r>
+        <w:rPr>
+          <w:rFonts w:ascii="Calibri" w:eastAsia="Times New Roman" w:hAnsi="Calibri" w:cs="Times New Roman"/>
           <w:color w:val="333333"/>
           <w:sz w:val="24"/>
           <w:szCs w:val="24"/>
@@ -528,15 +1510,15 @@
         <w:shd w:val="clear" w:color="auto" w:fill="FFFFFF"/>
         <w:spacing w:before="100" w:beforeAutospacing="1" w:after="100" w:afterAutospacing="1" w:line="384" w:lineRule="atLeast"/>
         <w:rPr>
-          <w:rFonts w:eastAsia="Times New Roman" w:cs="Times New Roman"/>
-          <w:color w:val="333333"/>
-          <w:sz w:val="24"/>
-          <w:szCs w:val="24"/>
-        </w:rPr>
-      </w:pPr>
-      <w:r>
-        <w:rPr>
-          <w:rFonts w:eastAsia="Times New Roman" w:cs="Times New Roman"/>
+          <w:rFonts w:ascii="Calibri" w:eastAsia="Times New Roman" w:hAnsi="Calibri" w:cs="Times New Roman"/>
+          <w:color w:val="333333"/>
+          <w:sz w:val="24"/>
+          <w:szCs w:val="24"/>
+        </w:rPr>
+      </w:pPr>
+      <w:r>
+        <w:rPr>
+          <w:rFonts w:ascii="Calibri" w:eastAsia="Times New Roman" w:hAnsi="Calibri" w:cs="Times New Roman"/>
           <w:color w:val="333333"/>
           <w:sz w:val="24"/>
           <w:szCs w:val="24"/>
@@ -553,15 +1535,15 @@
         <w:shd w:val="clear" w:color="auto" w:fill="FFFFFF"/>
         <w:spacing w:before="100" w:beforeAutospacing="1" w:after="100" w:afterAutospacing="1" w:line="384" w:lineRule="atLeast"/>
         <w:rPr>
-          <w:rFonts w:eastAsia="Times New Roman" w:cs="Times New Roman"/>
-          <w:color w:val="333333"/>
-          <w:sz w:val="24"/>
-          <w:szCs w:val="24"/>
-        </w:rPr>
-      </w:pPr>
-      <w:r>
-        <w:rPr>
-          <w:rFonts w:eastAsia="Times New Roman" w:cs="Times New Roman"/>
+          <w:rFonts w:ascii="Calibri" w:eastAsia="Times New Roman" w:hAnsi="Calibri" w:cs="Times New Roman"/>
+          <w:color w:val="333333"/>
+          <w:sz w:val="24"/>
+          <w:szCs w:val="24"/>
+        </w:rPr>
+      </w:pPr>
+      <w:r>
+        <w:rPr>
+          <w:rFonts w:ascii="Calibri" w:eastAsia="Times New Roman" w:hAnsi="Calibri" w:cs="Times New Roman"/>
           <w:color w:val="333333"/>
           <w:sz w:val="24"/>
           <w:szCs w:val="24"/>
@@ -578,15 +1560,15 @@
         <w:shd w:val="clear" w:color="auto" w:fill="FFFFFF"/>
         <w:spacing w:before="100" w:beforeAutospacing="1" w:after="100" w:afterAutospacing="1" w:line="384" w:lineRule="atLeast"/>
         <w:rPr>
-          <w:rFonts w:eastAsia="Times New Roman" w:cs="Times New Roman"/>
-          <w:color w:val="333333"/>
-          <w:sz w:val="24"/>
-          <w:szCs w:val="24"/>
-        </w:rPr>
-      </w:pPr>
-      <w:r>
-        <w:rPr>
-          <w:rFonts w:eastAsia="Times New Roman" w:cs="Times New Roman"/>
+          <w:rFonts w:ascii="Calibri" w:eastAsia="Times New Roman" w:hAnsi="Calibri" w:cs="Times New Roman"/>
+          <w:color w:val="333333"/>
+          <w:sz w:val="24"/>
+          <w:szCs w:val="24"/>
+        </w:rPr>
+      </w:pPr>
+      <w:r>
+        <w:rPr>
+          <w:rFonts w:ascii="Calibri" w:eastAsia="Times New Roman" w:hAnsi="Calibri" w:cs="Times New Roman"/>
           <w:color w:val="333333"/>
           <w:sz w:val="24"/>
           <w:szCs w:val="24"/>
@@ -603,15 +1585,15 @@
         <w:shd w:val="clear" w:color="auto" w:fill="FFFFFF"/>
         <w:spacing w:before="100" w:beforeAutospacing="1" w:after="100" w:afterAutospacing="1" w:line="384" w:lineRule="atLeast"/>
         <w:rPr>
-          <w:rFonts w:eastAsia="Times New Roman" w:cs="Times New Roman"/>
-          <w:color w:val="333333"/>
-          <w:sz w:val="24"/>
-          <w:szCs w:val="24"/>
-        </w:rPr>
-      </w:pPr>
-      <w:r>
-        <w:rPr>
-          <w:rFonts w:eastAsia="Times New Roman" w:cs="Times New Roman"/>
+          <w:rFonts w:ascii="Calibri" w:eastAsia="Times New Roman" w:hAnsi="Calibri" w:cs="Times New Roman"/>
+          <w:color w:val="333333"/>
+          <w:sz w:val="24"/>
+          <w:szCs w:val="24"/>
+        </w:rPr>
+      </w:pPr>
+      <w:r>
+        <w:rPr>
+          <w:rFonts w:ascii="Calibri" w:eastAsia="Times New Roman" w:hAnsi="Calibri" w:cs="Times New Roman"/>
           <w:color w:val="333333"/>
           <w:sz w:val="24"/>
           <w:szCs w:val="24"/>
@@ -628,15 +1610,15 @@
         <w:shd w:val="clear" w:color="auto" w:fill="FFFFFF"/>
         <w:spacing w:before="100" w:beforeAutospacing="1" w:after="100" w:afterAutospacing="1" w:line="384" w:lineRule="atLeast"/>
         <w:rPr>
-          <w:rFonts w:eastAsia="Times New Roman" w:cs="Times New Roman"/>
-          <w:color w:val="333333"/>
-          <w:sz w:val="24"/>
-          <w:szCs w:val="24"/>
-        </w:rPr>
-      </w:pPr>
-      <w:r>
-        <w:rPr>
-          <w:rFonts w:eastAsia="Times New Roman" w:cs="Times New Roman"/>
+          <w:rFonts w:ascii="Calibri" w:eastAsia="Times New Roman" w:hAnsi="Calibri" w:cs="Times New Roman"/>
+          <w:color w:val="333333"/>
+          <w:sz w:val="24"/>
+          <w:szCs w:val="24"/>
+        </w:rPr>
+      </w:pPr>
+      <w:r>
+        <w:rPr>
+          <w:rFonts w:ascii="Calibri" w:eastAsia="Times New Roman" w:hAnsi="Calibri" w:cs="Times New Roman"/>
           <w:color w:val="333333"/>
           <w:sz w:val="24"/>
           <w:szCs w:val="24"/>
@@ -653,15 +1635,15 @@
         <w:shd w:val="clear" w:color="auto" w:fill="FFFFFF"/>
         <w:spacing w:before="100" w:beforeAutospacing="1" w:after="100" w:afterAutospacing="1" w:line="384" w:lineRule="atLeast"/>
         <w:rPr>
-          <w:rFonts w:eastAsia="Times New Roman" w:cs="Times New Roman"/>
-          <w:color w:val="333333"/>
-          <w:sz w:val="24"/>
-          <w:szCs w:val="24"/>
-        </w:rPr>
-      </w:pPr>
-      <w:r>
-        <w:rPr>
-          <w:rFonts w:eastAsia="Times New Roman" w:cs="Times New Roman"/>
+          <w:rFonts w:ascii="Calibri" w:eastAsia="Times New Roman" w:hAnsi="Calibri" w:cs="Times New Roman"/>
+          <w:color w:val="333333"/>
+          <w:sz w:val="24"/>
+          <w:szCs w:val="24"/>
+        </w:rPr>
+      </w:pPr>
+      <w:r>
+        <w:rPr>
+          <w:rFonts w:ascii="Calibri" w:eastAsia="Times New Roman" w:hAnsi="Calibri" w:cs="Times New Roman"/>
           <w:color w:val="333333"/>
           <w:sz w:val="24"/>
           <w:szCs w:val="24"/>
@@ -678,19 +1660,20 @@
         <w:shd w:val="clear" w:color="auto" w:fill="FFFFFF"/>
         <w:spacing w:before="100" w:beforeAutospacing="1" w:after="100" w:afterAutospacing="1" w:line="384" w:lineRule="atLeast"/>
         <w:rPr>
-          <w:rFonts w:eastAsia="Times New Roman" w:cs="Times New Roman"/>
-          <w:color w:val="333333"/>
-          <w:sz w:val="24"/>
-          <w:szCs w:val="24"/>
-        </w:rPr>
-      </w:pPr>
-      <w:r>
-        <w:rPr>
-          <w:rFonts w:eastAsia="Times New Roman" w:cs="Times New Roman"/>
-          <w:color w:val="333333"/>
-          <w:sz w:val="24"/>
-          <w:szCs w:val="24"/>
-        </w:rPr>
+          <w:rFonts w:ascii="Calibri" w:eastAsia="Times New Roman" w:hAnsi="Calibri" w:cs="Times New Roman"/>
+          <w:color w:val="333333"/>
+          <w:sz w:val="24"/>
+          <w:szCs w:val="24"/>
+        </w:rPr>
+      </w:pPr>
+      <w:r>
+        <w:rPr>
+          <w:rFonts w:ascii="Calibri" w:eastAsia="Times New Roman" w:hAnsi="Calibri" w:cs="Times New Roman"/>
+          <w:color w:val="333333"/>
+          <w:sz w:val="24"/>
+          <w:szCs w:val="24"/>
+        </w:rPr>
+        <w:lastRenderedPageBreak/>
         <w:t>Admin: Manage users</w:t>
       </w:r>
     </w:p>
@@ -703,15 +1686,15 @@
         <w:shd w:val="clear" w:color="auto" w:fill="FFFFFF"/>
         <w:spacing w:before="100" w:beforeAutospacing="1" w:after="100" w:afterAutospacing="1" w:line="384" w:lineRule="atLeast"/>
         <w:rPr>
-          <w:rFonts w:eastAsia="Times New Roman" w:cs="Times New Roman"/>
-          <w:color w:val="333333"/>
-          <w:sz w:val="24"/>
-          <w:szCs w:val="24"/>
-        </w:rPr>
-      </w:pPr>
-      <w:r>
-        <w:rPr>
-          <w:rFonts w:eastAsia="Times New Roman" w:cs="Times New Roman"/>
+          <w:rFonts w:ascii="Calibri" w:eastAsia="Times New Roman" w:hAnsi="Calibri" w:cs="Times New Roman"/>
+          <w:color w:val="333333"/>
+          <w:sz w:val="24"/>
+          <w:szCs w:val="24"/>
+        </w:rPr>
+      </w:pPr>
+      <w:r>
+        <w:rPr>
+          <w:rFonts w:ascii="Calibri" w:eastAsia="Times New Roman" w:hAnsi="Calibri" w:cs="Times New Roman"/>
           <w:color w:val="333333"/>
           <w:sz w:val="24"/>
           <w:szCs w:val="24"/>
@@ -728,7 +1711,7 @@
         <w:spacing w:before="240" w:after="240" w:line="240" w:lineRule="auto"/>
         <w:outlineLvl w:val="0"/>
         <w:rPr>
-          <w:rFonts w:eastAsia="Times New Roman" w:cs="Times New Roman"/>
+          <w:rFonts w:ascii="Calibri" w:eastAsia="Times New Roman" w:hAnsi="Calibri" w:cs="Times New Roman"/>
           <w:b/>
           <w:bCs/>
           <w:color w:val="333333"/>
@@ -739,7 +1722,7 @@
       </w:pPr>
       <w:r>
         <w:rPr>
-          <w:rFonts w:eastAsia="Times New Roman" w:cs="Times New Roman"/>
+          <w:rFonts w:ascii="Calibri" w:eastAsia="Times New Roman" w:hAnsi="Calibri" w:cs="Times New Roman"/>
           <w:b/>
           <w:bCs/>
           <w:color w:val="333333"/>
@@ -755,132 +1738,24 @@
         <w:shd w:val="clear" w:color="auto" w:fill="FFFFFF"/>
         <w:spacing w:after="240" w:line="384" w:lineRule="atLeast"/>
         <w:rPr>
-          <w:rFonts w:eastAsia="Times New Roman" w:cs="Times New Roman"/>
-          <w:color w:val="333333"/>
-          <w:sz w:val="24"/>
-          <w:szCs w:val="24"/>
-        </w:rPr>
-      </w:pPr>
-      <w:r>
-        <w:rPr>
-          <w:rFonts w:eastAsia="Times New Roman" w:cs="Times New Roman"/>
-          <w:color w:val="333333"/>
-          <w:sz w:val="24"/>
-          <w:szCs w:val="24"/>
-        </w:rPr>
-        <w:t>A user will be able to visit the application with a web b</w:t>
-      </w:r>
-      <w:r>
-        <w:rPr>
-          <w:rFonts w:eastAsia="Times New Roman" w:cs="Times New Roman"/>
-          <w:color w:val="333333"/>
-          <w:sz w:val="24"/>
-          <w:szCs w:val="24"/>
-        </w:rPr>
-        <w:t>rowser. Any</w:t>
-      </w:r>
-      <w:r>
-        <w:rPr>
-          <w:rFonts w:eastAsia="Times New Roman" w:cs="Times New Roman"/>
-          <w:color w:val="333333"/>
-          <w:sz w:val="24"/>
-          <w:szCs w:val="24"/>
-        </w:rPr>
-        <w:t xml:space="preserve"> user can click a button to be directed to either the price comparison subsystem. From the price comparison subsystem the user will be able to </w:t>
-      </w:r>
-      <w:r>
-        <w:rPr>
-          <w:rFonts w:eastAsia="Times New Roman" w:cs="Times New Roman"/>
-          <w:color w:val="333333"/>
-          <w:sz w:val="24"/>
-          <w:szCs w:val="24"/>
-        </w:rPr>
-        <w:t xml:space="preserve">search and </w:t>
-      </w:r>
-      <w:r>
-        <w:rPr>
-          <w:rFonts w:eastAsia="Times New Roman" w:cs="Times New Roman"/>
-          <w:color w:val="333333"/>
-          <w:sz w:val="24"/>
-          <w:szCs w:val="24"/>
-        </w:rPr>
-        <w:t xml:space="preserve">compare prices based on a geographic region, which will direct them to a page that lists results based on </w:t>
-      </w:r>
-      <w:r>
-        <w:rPr>
-          <w:rFonts w:eastAsia="Times New Roman" w:cs="Times New Roman"/>
-          <w:color w:val="333333"/>
-          <w:sz w:val="24"/>
-          <w:szCs w:val="24"/>
-        </w:rPr>
-        <w:t>distance of user’s location</w:t>
-      </w:r>
-      <w:r>
-        <w:rPr>
-          <w:rFonts w:eastAsia="Times New Roman" w:cs="Times New Roman"/>
-          <w:color w:val="333333"/>
-          <w:sz w:val="24"/>
-          <w:szCs w:val="24"/>
-        </w:rPr>
-        <w:t>.</w:t>
-      </w:r>
-      <w:r>
-        <w:rPr>
-          <w:rFonts w:eastAsia="Times New Roman" w:cs="Times New Roman"/>
-          <w:color w:val="333333"/>
-          <w:sz w:val="24"/>
-          <w:szCs w:val="24"/>
-        </w:rPr>
-        <w:t xml:space="preserve"> Also user has ability to sort item by price.</w:t>
-      </w:r>
-      <w:r>
-        <w:rPr>
-          <w:rFonts w:eastAsia="Times New Roman" w:cs="Times New Roman"/>
-          <w:color w:val="333333"/>
-          <w:sz w:val="24"/>
-          <w:szCs w:val="24"/>
-        </w:rPr>
-        <w:t xml:space="preserve"> </w:t>
-      </w:r>
-      <w:r>
-        <w:rPr>
-          <w:rFonts w:eastAsia="Times New Roman" w:cs="Times New Roman"/>
-          <w:color w:val="333333"/>
-          <w:sz w:val="24"/>
-          <w:szCs w:val="24"/>
-        </w:rPr>
-        <w:t xml:space="preserve">Moreover, user can add item but </w:t>
-      </w:r>
-      <w:r>
-        <w:rPr>
-          <w:rFonts w:eastAsia="Times New Roman" w:cs="Times New Roman"/>
-          <w:color w:val="333333"/>
-          <w:sz w:val="24"/>
-          <w:szCs w:val="24"/>
-        </w:rPr>
-        <w:t xml:space="preserve">must then log in to the app using their Gmail account </w:t>
-      </w:r>
-      <w:r>
-        <w:rPr>
-          <w:rFonts w:eastAsia="Times New Roman" w:cs="Times New Roman"/>
-          <w:color w:val="333333"/>
-          <w:sz w:val="24"/>
-          <w:szCs w:val="24"/>
-        </w:rPr>
-        <w:t xml:space="preserve">or Facebook </w:t>
-      </w:r>
-      <w:r>
-        <w:rPr>
-          <w:rFonts w:eastAsia="Times New Roman" w:cs="Times New Roman"/>
-          <w:color w:val="333333"/>
-          <w:sz w:val="24"/>
-          <w:szCs w:val="24"/>
-        </w:rPr>
-        <w:t>credentials</w:t>
-      </w:r>
-      <w:r>
-        <w:rPr>
-          <w:rFonts w:eastAsia="Times New Roman" w:cs="Times New Roman"/>
+          <w:rFonts w:ascii="Calibri" w:eastAsia="Times New Roman" w:hAnsi="Calibri" w:cs="Times New Roman"/>
+          <w:color w:val="333333"/>
+          <w:sz w:val="24"/>
+          <w:szCs w:val="24"/>
+        </w:rPr>
+      </w:pPr>
+      <w:r>
+        <w:rPr>
+          <w:rFonts w:ascii="Calibri" w:eastAsia="Times New Roman" w:hAnsi="Calibri" w:cs="Times New Roman"/>
+          <w:color w:val="333333"/>
+          <w:sz w:val="24"/>
+          <w:szCs w:val="24"/>
+        </w:rPr>
+        <w:t>A user will be able to visit the application with a web browser. Any user can click a button to be directed to either the price comparison subsystem. From the price comparison subsystem the user will be able to search and compare prices based on a geographic region, which will direct them to a page that lists results based on distance of user’s location. Also user has ability to sort item by price. Moreover, user can add item but must then log in to the app using their Gmail account or Facebook credentials</w:t>
+      </w:r>
+      <w:r>
+        <w:rPr>
+          <w:rFonts w:ascii="Calibri" w:eastAsia="Times New Roman" w:hAnsi="Calibri" w:cs="Times New Roman"/>
           <w:color w:val="333333"/>
           <w:sz w:val="24"/>
           <w:szCs w:val="24"/>
@@ -889,34 +1764,27 @@
       </w:r>
       <w:r>
         <w:rPr>
-          <w:rFonts w:eastAsia="Times New Roman" w:cs="Times New Roman"/>
-          <w:color w:val="333333"/>
-          <w:sz w:val="24"/>
-          <w:szCs w:val="24"/>
-        </w:rPr>
-        <w:t>From t</w:t>
-      </w:r>
-      <w:r>
-        <w:rPr>
-          <w:rFonts w:eastAsia="Times New Roman" w:cs="Times New Roman"/>
-          <w:color w:val="333333"/>
-          <w:sz w:val="24"/>
-          <w:szCs w:val="24"/>
-        </w:rPr>
-        <w:t xml:space="preserve">he catalog management subsystem </w:t>
-      </w:r>
-      <w:r>
-        <w:rPr>
-          <w:rFonts w:eastAsia="Times New Roman" w:cs="Times New Roman"/>
-          <w:color w:val="333333"/>
-          <w:sz w:val="24"/>
-          <w:szCs w:val="24"/>
-        </w:rPr>
-        <w:t>the user will be able to manage the items in their local geographic region's catalog</w:t>
-      </w:r>
-      <w:r>
-        <w:rPr>
-          <w:rFonts w:eastAsia="Times New Roman" w:cs="Times New Roman"/>
+          <w:rFonts w:ascii="Calibri" w:eastAsia="Times New Roman" w:hAnsi="Calibri" w:cs="Times New Roman"/>
+          <w:color w:val="333333"/>
+          <w:sz w:val="24"/>
+          <w:szCs w:val="24"/>
+        </w:rPr>
+        <w:t>From the catalog managemen</w:t>
+      </w:r>
+      <w:bookmarkStart w:id="0" w:name="_GoBack"/>
+      <w:bookmarkEnd w:id="0"/>
+      <w:r>
+        <w:rPr>
+          <w:rFonts w:ascii="Calibri" w:eastAsia="Times New Roman" w:hAnsi="Calibri" w:cs="Times New Roman"/>
+          <w:color w:val="333333"/>
+          <w:sz w:val="24"/>
+          <w:szCs w:val="24"/>
+        </w:rPr>
+        <w:t>t subsystem the user will be able to manage the items in their local geographic region's catalog</w:t>
+      </w:r>
+      <w:r>
+        <w:rPr>
+          <w:rFonts w:ascii="Calibri" w:eastAsia="Times New Roman" w:hAnsi="Calibri" w:cs="Times New Roman"/>
           <w:color w:val="333333"/>
           <w:sz w:val="24"/>
           <w:szCs w:val="24"/>
@@ -929,15 +1797,15 @@
         <w:shd w:val="clear" w:color="auto" w:fill="FFFFFF"/>
         <w:spacing w:after="240" w:line="384" w:lineRule="atLeast"/>
         <w:rPr>
-          <w:rFonts w:eastAsia="Times New Roman" w:cs="Times New Roman"/>
-          <w:color w:val="333333"/>
-          <w:sz w:val="24"/>
-          <w:szCs w:val="24"/>
-        </w:rPr>
-      </w:pPr>
-      <w:r>
-        <w:rPr>
-          <w:rFonts w:eastAsia="Times New Roman" w:cs="Times New Roman"/>
+          <w:rFonts w:ascii="Calibri" w:eastAsia="Times New Roman" w:hAnsi="Calibri" w:cs="Times New Roman"/>
+          <w:color w:val="333333"/>
+          <w:sz w:val="24"/>
+          <w:szCs w:val="24"/>
+        </w:rPr>
+      </w:pPr>
+      <w:r>
+        <w:rPr>
+          <w:rFonts w:ascii="Calibri" w:eastAsia="Times New Roman" w:hAnsi="Calibri" w:cs="Times New Roman"/>
           <w:color w:val="333333"/>
           <w:sz w:val="24"/>
           <w:szCs w:val="24"/>
@@ -946,7 +1814,7 @@
       </w:r>
       <w:r>
         <w:rPr>
-          <w:rFonts w:eastAsia="Times New Roman" w:cs="Times New Roman"/>
+          <w:rFonts w:ascii="Calibri" w:eastAsia="Times New Roman" w:hAnsi="Calibri" w:cs="Times New Roman"/>
           <w:color w:val="333333"/>
           <w:sz w:val="24"/>
           <w:szCs w:val="24"/>
@@ -955,7 +1823,7 @@
       </w:r>
       <w:r>
         <w:rPr>
-          <w:rFonts w:eastAsia="Times New Roman" w:cs="Times New Roman"/>
+          <w:rFonts w:ascii="Calibri" w:eastAsia="Times New Roman" w:hAnsi="Calibri" w:cs="Times New Roman"/>
           <w:color w:val="333333"/>
           <w:sz w:val="24"/>
           <w:szCs w:val="24"/>
@@ -968,7 +1836,7 @@
         <w:shd w:val="clear" w:color="auto" w:fill="FFFFFF"/>
         <w:spacing w:after="240" w:line="384" w:lineRule="atLeast"/>
         <w:rPr>
-          <w:rFonts w:eastAsia="Times New Roman" w:cs="Times New Roman"/>
+          <w:rFonts w:ascii="Calibri" w:eastAsia="Times New Roman" w:hAnsi="Calibri" w:cs="Times New Roman"/>
           <w:color w:val="333333"/>
           <w:sz w:val="24"/>
           <w:szCs w:val="24"/>
@@ -984,7 +1852,7 @@
         <w:spacing w:before="240" w:after="240" w:line="240" w:lineRule="auto"/>
         <w:outlineLvl w:val="0"/>
         <w:rPr>
-          <w:rFonts w:eastAsia="Times New Roman" w:cs="Times New Roman"/>
+          <w:rFonts w:ascii="Calibri" w:eastAsia="Times New Roman" w:hAnsi="Calibri" w:cs="Times New Roman"/>
           <w:b/>
           <w:bCs/>
           <w:color w:val="333333"/>
@@ -995,7 +1863,7 @@
       </w:pPr>
       <w:r>
         <w:rPr>
-          <w:rFonts w:eastAsia="Times New Roman" w:cs="Times New Roman"/>
+          <w:rFonts w:ascii="Calibri" w:eastAsia="Times New Roman" w:hAnsi="Calibri" w:cs="Times New Roman"/>
           <w:b/>
           <w:bCs/>
           <w:color w:val="333333"/>
@@ -1003,44 +1871,41 @@
           <w:sz w:val="32"/>
           <w:szCs w:val="32"/>
         </w:rPr>
-        <w:lastRenderedPageBreak/>
         <w:t>Other Requirements and Constraints</w:t>
       </w:r>
     </w:p>
     <w:p>
       <w:pPr>
-        <w:numPr>
-          <w:ilvl w:val="0"/>
-          <w:numId w:val="1"/>
-        </w:numPr>
-        <w:shd w:val="clear" w:color="auto" w:fill="FFFFFF"/>
-        <w:spacing w:before="100" w:beforeAutospacing="1" w:after="100" w:afterAutospacing="1" w:line="384" w:lineRule="atLeast"/>
-        <w:rPr>
-          <w:rFonts w:eastAsia="Times New Roman" w:cs="Times New Roman"/>
-          <w:color w:val="333333"/>
-          <w:sz w:val="24"/>
-          <w:szCs w:val="24"/>
-        </w:rPr>
-      </w:pPr>
-      <w:r>
-        <w:rPr>
-          <w:rFonts w:eastAsia="Times New Roman" w:cs="Times New Roman"/>
-          <w:color w:val="333333"/>
-          <w:sz w:val="24"/>
-          <w:szCs w:val="24"/>
-        </w:rPr>
-        <w:t>Users are able to view the web app via mobile (responsive design)</w:t>
-      </w:r>
-      <w:bookmarkStart w:id="0" w:name="_GoBack"/>
-      <w:bookmarkEnd w:id="0"/>
-    </w:p>
-    <w:p>
-      <w:pPr>
-        <w:rPr>
-          <w:sz w:val="24"/>
-          <w:szCs w:val="24"/>
-        </w:rPr>
-      </w:pPr>
+        <w:rPr>
+          <w:rFonts w:ascii="Calibri" w:hAnsi="Calibri"/>
+          <w:sz w:val="24"/>
+          <w:szCs w:val="24"/>
+        </w:rPr>
+      </w:pPr>
+      <w:r>
+        <w:rPr>
+          <w:rFonts w:ascii="Calibri" w:hAnsi="Calibri"/>
+          <w:sz w:val="24"/>
+          <w:szCs w:val="24"/>
+        </w:rPr>
+        <w:t xml:space="preserve">The web app will be made </w:t>
+      </w:r>
+      <w:r>
+        <w:rPr>
+          <w:rFonts w:ascii="Calibri" w:hAnsi="Calibri"/>
+          <w:sz w:val="24"/>
+          <w:szCs w:val="24"/>
+        </w:rPr>
+        <w:t>to use</w:t>
+      </w:r>
+      <w:r>
+        <w:rPr>
+          <w:rFonts w:ascii="Calibri" w:hAnsi="Calibri"/>
+          <w:sz w:val="24"/>
+          <w:szCs w:val="24"/>
+        </w:rPr>
+        <w:t xml:space="preserve"> responsive design techniques.</w:t>
+      </w:r>
     </w:p>
     <w:sectPr>
       <w:pgSz w:w="12240" w:h="15840"/>
@@ -1053,7 +1918,7 @@
 </file>
 
 <file path=word/numbering.xml><?xml version="1.0" encoding="utf-8"?>
-<w:numbering xmlns:wpc="http://schemas.microsoft.com/office/word/2010/wordprocessingCanvas" xmlns:mc="http://schemas.openxmlformats.org/markup-compatibility/2006" xmlns:o="urn:schemas-microsoft-com:office:office" xmlns:r="http://schemas.openxmlformats.org/officeDocument/2006/relationships" xmlns:m="http://schemas.openxmlformats.org/officeDocument/2006/math" xmlns:v="urn:schemas-microsoft-com:vml" xmlns:wp14="http://schemas.microsoft.com/office/word/2010/wordprocessingDrawing" xmlns:wp="http://schemas.openxmlformats.org/drawingml/2006/wordprocessingDrawing" xmlns:w10="urn:schemas-microsoft-com:office:word" xmlns:w="http://schemas.openxmlformats.org/wordprocessingml/2006/main" xmlns:w14="http://schemas.microsoft.com/office/word/2010/wordml" xmlns:wpg="http://schemas.microsoft.com/office/word/2010/wordprocessingGroup" xmlns:wpi="http://schemas.microsoft.com/office/word/2010/wordprocessingInk" xmlns:wne="http://schemas.microsoft.com/office/word/2006/wordml" xmlns:wps="http://schemas.microsoft.com/office/word/2010/wordprocessingShape" mc:Ignorable="w14 wp14">
+<w:numbering xmlns:wpc="http://schemas.microsoft.com/office/word/2010/wordprocessingCanvas" xmlns:mo="http://schemas.microsoft.com/office/mac/office/2008/main" xmlns:mc="http://schemas.openxmlformats.org/markup-compatibility/2006" xmlns:mv="urn:schemas-microsoft-com:mac:vml" xmlns:o="urn:schemas-microsoft-com:office:office" xmlns:r="http://schemas.openxmlformats.org/officeDocument/2006/relationships" xmlns:m="http://schemas.openxmlformats.org/officeDocument/2006/math" xmlns:v="urn:schemas-microsoft-com:vml" xmlns:wp14="http://schemas.microsoft.com/office/word/2010/wordprocessingDrawing" xmlns:wp="http://schemas.openxmlformats.org/drawingml/2006/wordprocessingDrawing" xmlns:w10="urn:schemas-microsoft-com:office:word" xmlns:w="http://schemas.openxmlformats.org/wordprocessingml/2006/main" xmlns:w14="http://schemas.microsoft.com/office/word/2010/wordml" xmlns:wpg="http://schemas.microsoft.com/office/word/2010/wordprocessingGroup" xmlns:wpi="http://schemas.microsoft.com/office/word/2010/wordprocessingInk" xmlns:wne="http://schemas.microsoft.com/office/word/2006/wordml" xmlns:wps="http://schemas.microsoft.com/office/word/2010/wordprocessingShape" mc:Ignorable="w14 wp14">
   <w:abstractNum w:abstractNumId="0">
     <w:nsid w:val="18221607"/>
     <w:multiLevelType w:val="multilevel"/>
@@ -1521,7 +2386,7 @@
       </w:pPr>
     </w:pPrDefault>
   </w:docDefaults>
-  <w:latentStyles w:defLockedState="0" w:defUIPriority="99" w:defSemiHidden="1" w:defUnhideWhenUsed="1" w:defQFormat="0" w:count="267">
+  <w:latentStyles w:defLockedState="0" w:defUIPriority="99" w:defSemiHidden="1" w:defUnhideWhenUsed="1" w:defQFormat="0" w:count="276">
     <w:lsdException w:name="Normal" w:semiHidden="0" w:uiPriority="0" w:unhideWhenUsed="0" w:qFormat="1"/>
     <w:lsdException w:name="heading 1" w:semiHidden="0" w:uiPriority="9" w:unhideWhenUsed="0" w:qFormat="1"/>
     <w:lsdException w:name="heading 2" w:uiPriority="9" w:qFormat="1"/>
@@ -1544,6 +2409,7 @@
     <w:lsdException w:name="caption" w:uiPriority="35" w:qFormat="1"/>
     <w:lsdException w:name="Title" w:semiHidden="0" w:uiPriority="10" w:unhideWhenUsed="0" w:qFormat="1"/>
     <w:lsdException w:name="Default Paragraph Font" w:uiPriority="1"/>
+    <w:lsdException w:name="Body Text" w:uiPriority="0"/>
     <w:lsdException w:name="Subtitle" w:semiHidden="0" w:uiPriority="11" w:unhideWhenUsed="0" w:qFormat="1"/>
     <w:lsdException w:name="Strong" w:semiHidden="0" w:uiPriority="22" w:unhideWhenUsed="0" w:qFormat="1"/>
     <w:lsdException w:name="Emphasis" w:semiHidden="0" w:uiPriority="20" w:unhideWhenUsed="0" w:qFormat="1"/>
@@ -1775,11 +2641,88 @@
       <w:szCs w:val="24"/>
     </w:rPr>
   </w:style>
+  <w:style w:type="paragraph" w:customStyle="1" w:styleId="Body">
+    <w:name w:val="Body"/>
+    <w:rsid w:val="009E7218"/>
+    <w:pPr>
+      <w:pBdr>
+        <w:top w:val="nil"/>
+        <w:left w:val="nil"/>
+        <w:bottom w:val="nil"/>
+        <w:right w:val="nil"/>
+        <w:between w:val="nil"/>
+        <w:bar w:val="nil"/>
+      </w:pBdr>
+      <w:spacing w:after="0" w:line="240" w:lineRule="auto"/>
+    </w:pPr>
+    <w:rPr>
+      <w:rFonts w:ascii="Helvetica" w:eastAsia="Arial Unicode MS" w:hAnsi="Arial Unicode MS" w:cs="Arial Unicode MS"/>
+      <w:color w:val="000000"/>
+      <w:bdr w:val="nil"/>
+    </w:rPr>
+  </w:style>
+  <w:style w:type="paragraph" w:styleId="BodyText">
+    <w:name w:val="Body Text"/>
+    <w:link w:val="BodyTextChar"/>
+    <w:rsid w:val="009E7218"/>
+    <w:pPr>
+      <w:pBdr>
+        <w:top w:val="nil"/>
+        <w:left w:val="nil"/>
+        <w:bottom w:val="nil"/>
+        <w:right w:val="nil"/>
+        <w:between w:val="nil"/>
+        <w:bar w:val="nil"/>
+      </w:pBdr>
+      <w:spacing w:after="120" w:line="240" w:lineRule="auto"/>
+      <w:ind w:left="720"/>
+    </w:pPr>
+    <w:rPr>
+      <w:rFonts w:ascii="Book Antiqua" w:eastAsia="Arial Unicode MS" w:hAnsi="Arial Unicode MS" w:cs="Arial Unicode MS"/>
+      <w:color w:val="000000"/>
+      <w:u w:color="000000"/>
+      <w:bdr w:val="nil"/>
+    </w:rPr>
+  </w:style>
+  <w:style w:type="character" w:customStyle="1" w:styleId="BodyTextChar">
+    <w:name w:val="Body Text Char"/>
+    <w:basedOn w:val="DefaultParagraphFont"/>
+    <w:link w:val="BodyText"/>
+    <w:rsid w:val="009E7218"/>
+    <w:rPr>
+      <w:rFonts w:ascii="Book Antiqua" w:eastAsia="Arial Unicode MS" w:hAnsi="Arial Unicode MS" w:cs="Arial Unicode MS"/>
+      <w:color w:val="000000"/>
+      <w:u w:color="000000"/>
+      <w:bdr w:val="nil"/>
+    </w:rPr>
+  </w:style>
+  <w:style w:type="paragraph" w:customStyle="1" w:styleId="TableStyle2">
+    <w:name w:val="Table Style 2"/>
+    <w:rsid w:val="009E7218"/>
+    <w:pPr>
+      <w:pBdr>
+        <w:top w:val="nil"/>
+        <w:left w:val="nil"/>
+        <w:bottom w:val="nil"/>
+        <w:right w:val="nil"/>
+        <w:between w:val="nil"/>
+        <w:bar w:val="nil"/>
+      </w:pBdr>
+      <w:spacing w:after="0" w:line="240" w:lineRule="auto"/>
+    </w:pPr>
+    <w:rPr>
+      <w:rFonts w:ascii="Helvetica" w:eastAsia="Helvetica" w:hAnsi="Helvetica" w:cs="Helvetica"/>
+      <w:color w:val="000000"/>
+      <w:sz w:val="20"/>
+      <w:szCs w:val="20"/>
+      <w:bdr w:val="nil"/>
+    </w:rPr>
+  </w:style>
 </w:styles>
 </file>
 
 <file path=word/stylesWithEffects.xml><?xml version="1.0" encoding="utf-8"?>
-<w:styles xmlns:wpc="http://schemas.microsoft.com/office/word/2010/wordprocessingCanvas" xmlns:mc="http://schemas.openxmlformats.org/markup-compatibility/2006" xmlns:o="urn:schemas-microsoft-com:office:office" xmlns:r="http://schemas.openxmlformats.org/officeDocument/2006/relationships" xmlns:m="http://schemas.openxmlformats.org/officeDocument/2006/math" xmlns:v="urn:schemas-microsoft-com:vml" xmlns:wp14="http://schemas.microsoft.com/office/word/2010/wordprocessingDrawing" xmlns:wp="http://schemas.openxmlformats.org/drawingml/2006/wordprocessingDrawing" xmlns:w10="urn:schemas-microsoft-com:office:word" xmlns:w="http://schemas.openxmlformats.org/wordprocessingml/2006/main" xmlns:w14="http://schemas.microsoft.com/office/word/2010/wordml" xmlns:wpg="http://schemas.microsoft.com/office/word/2010/wordprocessingGroup" xmlns:wpi="http://schemas.microsoft.com/office/word/2010/wordprocessingInk" xmlns:wne="http://schemas.microsoft.com/office/word/2006/wordml" xmlns:wps="http://schemas.microsoft.com/office/word/2010/wordprocessingShape" mc:Ignorable="w14 wp14">
+<w:styles xmlns:wpc="http://schemas.microsoft.com/office/word/2010/wordprocessingCanvas" xmlns:mo="http://schemas.microsoft.com/office/mac/office/2008/main" xmlns:mc="http://schemas.openxmlformats.org/markup-compatibility/2006" xmlns:mv="urn:schemas-microsoft-com:mac:vml" xmlns:o="urn:schemas-microsoft-com:office:office" xmlns:r="http://schemas.openxmlformats.org/officeDocument/2006/relationships" xmlns:m="http://schemas.openxmlformats.org/officeDocument/2006/math" xmlns:v="urn:schemas-microsoft-com:vml" xmlns:wp14="http://schemas.microsoft.com/office/word/2010/wordprocessingDrawing" xmlns:wp="http://schemas.openxmlformats.org/drawingml/2006/wordprocessingDrawing" xmlns:w10="urn:schemas-microsoft-com:office:word" xmlns:w="http://schemas.openxmlformats.org/wordprocessingml/2006/main" xmlns:w14="http://schemas.microsoft.com/office/word/2010/wordml" xmlns:wpg="http://schemas.microsoft.com/office/word/2010/wordprocessingGroup" xmlns:wpi="http://schemas.microsoft.com/office/word/2010/wordprocessingInk" xmlns:wne="http://schemas.microsoft.com/office/word/2006/wordml" xmlns:wps="http://schemas.microsoft.com/office/word/2010/wordprocessingShape" mc:Ignorable="w14 wp14">
   <w:docDefaults>
     <w:rPrDefault>
       <w:rPr>
@@ -1795,7 +2738,7 @@
       </w:pPr>
     </w:pPrDefault>
   </w:docDefaults>
-  <w:latentStyles w:defLockedState="0" w:defUIPriority="99" w:defSemiHidden="1" w:defUnhideWhenUsed="1" w:defQFormat="0" w:count="267">
+  <w:latentStyles w:defLockedState="0" w:defUIPriority="99" w:defSemiHidden="1" w:defUnhideWhenUsed="1" w:defQFormat="0" w:count="276">
     <w:lsdException w:name="Normal" w:semiHidden="0" w:uiPriority="0" w:unhideWhenUsed="0" w:qFormat="1"/>
     <w:lsdException w:name="heading 1" w:semiHidden="0" w:uiPriority="9" w:unhideWhenUsed="0" w:qFormat="1"/>
     <w:lsdException w:name="heading 2" w:uiPriority="9" w:qFormat="1"/>
@@ -1818,6 +2761,7 @@
     <w:lsdException w:name="caption" w:uiPriority="35" w:qFormat="1"/>
     <w:lsdException w:name="Title" w:semiHidden="0" w:uiPriority="10" w:unhideWhenUsed="0" w:qFormat="1"/>
     <w:lsdException w:name="Default Paragraph Font" w:uiPriority="1"/>
+    <w:lsdException w:name="Body Text" w:uiPriority="0"/>
     <w:lsdException w:name="Subtitle" w:semiHidden="0" w:uiPriority="11" w:unhideWhenUsed="0" w:qFormat="1"/>
     <w:lsdException w:name="Strong" w:semiHidden="0" w:uiPriority="22" w:unhideWhenUsed="0" w:qFormat="1"/>
     <w:lsdException w:name="Emphasis" w:semiHidden="0" w:uiPriority="20" w:unhideWhenUsed="0" w:qFormat="1"/>
@@ -2047,6 +2991,83 @@
       <w:rFonts w:ascii="Times New Roman" w:eastAsia="Times New Roman" w:hAnsi="Times New Roman" w:cs="Times New Roman"/>
       <w:sz w:val="24"/>
       <w:szCs w:val="24"/>
+    </w:rPr>
+  </w:style>
+  <w:style w:type="paragraph" w:customStyle="1" w:styleId="Body">
+    <w:name w:val="Body"/>
+    <w:rsid w:val="009E7218"/>
+    <w:pPr>
+      <w:pBdr>
+        <w:top w:val="nil"/>
+        <w:left w:val="nil"/>
+        <w:bottom w:val="nil"/>
+        <w:right w:val="nil"/>
+        <w:between w:val="nil"/>
+        <w:bar w:val="nil"/>
+      </w:pBdr>
+      <w:spacing w:after="0" w:line="240" w:lineRule="auto"/>
+    </w:pPr>
+    <w:rPr>
+      <w:rFonts w:ascii="Helvetica" w:eastAsia="Arial Unicode MS" w:hAnsi="Arial Unicode MS" w:cs="Arial Unicode MS"/>
+      <w:color w:val="000000"/>
+      <w:bdr w:val="nil"/>
+    </w:rPr>
+  </w:style>
+  <w:style w:type="paragraph" w:styleId="BodyText">
+    <w:name w:val="Body Text"/>
+    <w:link w:val="BodyTextChar"/>
+    <w:rsid w:val="009E7218"/>
+    <w:pPr>
+      <w:pBdr>
+        <w:top w:val="nil"/>
+        <w:left w:val="nil"/>
+        <w:bottom w:val="nil"/>
+        <w:right w:val="nil"/>
+        <w:between w:val="nil"/>
+        <w:bar w:val="nil"/>
+      </w:pBdr>
+      <w:spacing w:after="120" w:line="240" w:lineRule="auto"/>
+      <w:ind w:left="720"/>
+    </w:pPr>
+    <w:rPr>
+      <w:rFonts w:ascii="Book Antiqua" w:eastAsia="Arial Unicode MS" w:hAnsi="Arial Unicode MS" w:cs="Arial Unicode MS"/>
+      <w:color w:val="000000"/>
+      <w:u w:color="000000"/>
+      <w:bdr w:val="nil"/>
+    </w:rPr>
+  </w:style>
+  <w:style w:type="character" w:customStyle="1" w:styleId="BodyTextChar">
+    <w:name w:val="Body Text Char"/>
+    <w:basedOn w:val="DefaultParagraphFont"/>
+    <w:link w:val="BodyText"/>
+    <w:rsid w:val="009E7218"/>
+    <w:rPr>
+      <w:rFonts w:ascii="Book Antiqua" w:eastAsia="Arial Unicode MS" w:hAnsi="Arial Unicode MS" w:cs="Arial Unicode MS"/>
+      <w:color w:val="000000"/>
+      <w:u w:color="000000"/>
+      <w:bdr w:val="nil"/>
+    </w:rPr>
+  </w:style>
+  <w:style w:type="paragraph" w:customStyle="1" w:styleId="TableStyle2">
+    <w:name w:val="Table Style 2"/>
+    <w:rsid w:val="009E7218"/>
+    <w:pPr>
+      <w:pBdr>
+        <w:top w:val="nil"/>
+        <w:left w:val="nil"/>
+        <w:bottom w:val="nil"/>
+        <w:right w:val="nil"/>
+        <w:between w:val="nil"/>
+        <w:bar w:val="nil"/>
+      </w:pBdr>
+      <w:spacing w:after="0" w:line="240" w:lineRule="auto"/>
+    </w:pPr>
+    <w:rPr>
+      <w:rFonts w:ascii="Helvetica" w:eastAsia="Helvetica" w:hAnsi="Helvetica" w:cs="Helvetica"/>
+      <w:color w:val="000000"/>
+      <w:sz w:val="20"/>
+      <w:szCs w:val="20"/>
+      <w:bdr w:val="nil"/>
     </w:rPr>
   </w:style>
 </w:styles>

</xml_diff>

<commit_message>
Added Use Cases Overview in Vision Document
</commit_message>
<xml_diff>
--- a/Deliverbles/Inception/VisionStatement.docx
+++ b/Deliverbles/Inception/VisionStatement.docx
@@ -1,6 +1,6 @@
 
 <file path=word/document.xml><?xml version="1.0" encoding="utf-8"?>
-<w:document xmlns:wpc="http://schemas.microsoft.com/office/word/2010/wordprocessingCanvas" xmlns:mo="http://schemas.microsoft.com/office/mac/office/2008/main" xmlns:mc="http://schemas.openxmlformats.org/markup-compatibility/2006" xmlns:mv="urn:schemas-microsoft-com:mac:vml" xmlns:o="urn:schemas-microsoft-com:office:office" xmlns:r="http://schemas.openxmlformats.org/officeDocument/2006/relationships" xmlns:m="http://schemas.openxmlformats.org/officeDocument/2006/math" xmlns:v="urn:schemas-microsoft-com:vml" xmlns:wp14="http://schemas.microsoft.com/office/word/2010/wordprocessingDrawing" xmlns:wp="http://schemas.openxmlformats.org/drawingml/2006/wordprocessingDrawing" xmlns:w10="urn:schemas-microsoft-com:office:word" xmlns:w="http://schemas.openxmlformats.org/wordprocessingml/2006/main" xmlns:w14="http://schemas.microsoft.com/office/word/2010/wordml" xmlns:wpg="http://schemas.microsoft.com/office/word/2010/wordprocessingGroup" xmlns:wpi="http://schemas.microsoft.com/office/word/2010/wordprocessingInk" xmlns:wne="http://schemas.microsoft.com/office/word/2006/wordml" xmlns:wps="http://schemas.microsoft.com/office/word/2010/wordprocessingShape" mc:Ignorable="w14 wp14">
+<w:document xmlns:wpc="http://schemas.microsoft.com/office/word/2010/wordprocessingCanvas" xmlns:mc="http://schemas.openxmlformats.org/markup-compatibility/2006" xmlns:o="urn:schemas-microsoft-com:office:office" xmlns:r="http://schemas.openxmlformats.org/officeDocument/2006/relationships" xmlns:m="http://schemas.openxmlformats.org/officeDocument/2006/math" xmlns:v="urn:schemas-microsoft-com:vml" xmlns:wp14="http://schemas.microsoft.com/office/word/2010/wordprocessingDrawing" xmlns:wp="http://schemas.openxmlformats.org/drawingml/2006/wordprocessingDrawing" xmlns:w10="urn:schemas-microsoft-com:office:word" xmlns:w="http://schemas.openxmlformats.org/wordprocessingml/2006/main" xmlns:w14="http://schemas.microsoft.com/office/word/2010/wordml" xmlns:wpg="http://schemas.microsoft.com/office/word/2010/wordprocessingGroup" xmlns:wpi="http://schemas.microsoft.com/office/word/2010/wordprocessingInk" xmlns:wne="http://schemas.microsoft.com/office/word/2006/wordml" xmlns:wps="http://schemas.microsoft.com/office/word/2010/wordprocessingShape" mc:Ignorable="w14 wp14">
   <w:body>
     <w:p>
       <w:pPr>
@@ -1090,7 +1090,23 @@
           <w:sz w:val="24"/>
           <w:szCs w:val="24"/>
         </w:rPr>
-        <w:t>Users are able to add items</w:t>
+        <w:t xml:space="preserve">Users are able to </w:t>
+      </w:r>
+      <w:r>
+        <w:rPr>
+          <w:rFonts w:ascii="Calibri" w:eastAsia="Baskerville Old Face" w:hAnsi="Calibri" w:cs="Baskerville Old Face"/>
+          <w:sz w:val="24"/>
+          <w:szCs w:val="24"/>
+        </w:rPr>
+        <w:t>sort</w:t>
+      </w:r>
+      <w:r>
+        <w:rPr>
+          <w:rFonts w:ascii="Calibri" w:eastAsia="Baskerville Old Face" w:hAnsi="Calibri" w:cs="Baskerville Old Face"/>
+          <w:sz w:val="24"/>
+          <w:szCs w:val="24"/>
+        </w:rPr>
+        <w:t xml:space="preserve"> items</w:t>
       </w:r>
     </w:p>
     <w:p>
@@ -1114,7 +1130,7 @@
           <w:sz w:val="24"/>
           <w:szCs w:val="24"/>
         </w:rPr>
-        <w:t>Users can update the price of items.</w:t>
+        <w:t>Users are able to login</w:t>
       </w:r>
     </w:p>
     <w:p>
@@ -1138,7 +1154,7 @@
           <w:sz w:val="24"/>
           <w:szCs w:val="24"/>
         </w:rPr>
-        <w:t>Users are able to click on the map and take them to navigation</w:t>
+        <w:t>Users are able to add items</w:t>
       </w:r>
     </w:p>
     <w:p>
@@ -1162,7 +1178,7 @@
           <w:sz w:val="24"/>
           <w:szCs w:val="24"/>
         </w:rPr>
-        <w:t>Users are able to give feedback about the app</w:t>
+        <w:t>Users can update the price of items.</w:t>
       </w:r>
     </w:p>
     <w:p>
@@ -1186,38 +1202,7 @@
           <w:sz w:val="24"/>
           <w:szCs w:val="24"/>
         </w:rPr>
-        <w:t>Users are able to delete their account​</w:t>
-      </w:r>
-    </w:p>
-    <w:p>
-      <w:pPr>
-        <w:pBdr>
-          <w:bottom w:val="single" w:sz="6" w:space="4" w:color="EEEEEE"/>
-        </w:pBdr>
-        <w:shd w:val="clear" w:color="auto" w:fill="FFFFFF"/>
-        <w:spacing w:before="240" w:after="240" w:line="240" w:lineRule="auto"/>
-        <w:outlineLvl w:val="0"/>
-        <w:rPr>
-          <w:rFonts w:ascii="Calibri" w:eastAsia="Times New Roman" w:hAnsi="Calibri" w:cs="Times New Roman"/>
-          <w:b/>
-          <w:bCs/>
-          <w:color w:val="333333"/>
-          <w:kern w:val="36"/>
-          <w:sz w:val="32"/>
-          <w:szCs w:val="32"/>
-        </w:rPr>
-      </w:pPr>
-      <w:r>
-        <w:rPr>
-          <w:rFonts w:ascii="Calibri" w:eastAsia="Times New Roman" w:hAnsi="Calibri" w:cs="Times New Roman"/>
-          <w:b/>
-          <w:bCs/>
-          <w:color w:val="333333"/>
-          <w:kern w:val="36"/>
-          <w:sz w:val="32"/>
-          <w:szCs w:val="32"/>
-        </w:rPr>
-        <w:t>Key High-Level Goals</w:t>
+        <w:t>Users are able to delete items</w:t>
       </w:r>
     </w:p>
     <w:p>
@@ -1237,6 +1222,175 @@
       </w:pPr>
       <w:r>
         <w:rPr>
+          <w:rFonts w:ascii="Calibri" w:eastAsia="Baskerville Old Face" w:hAnsi="Calibri" w:cs="Baskerville Old Face"/>
+          <w:sz w:val="24"/>
+          <w:szCs w:val="24"/>
+        </w:rPr>
+        <w:t xml:space="preserve">Users are able to </w:t>
+      </w:r>
+      <w:r>
+        <w:rPr>
+          <w:rFonts w:ascii="Calibri" w:eastAsia="Baskerville Old Face" w:hAnsi="Calibri" w:cs="Baskerville Old Face"/>
+          <w:sz w:val="24"/>
+          <w:szCs w:val="24"/>
+        </w:rPr>
+        <w:t>update</w:t>
+      </w:r>
+      <w:r>
+        <w:rPr>
+          <w:rFonts w:ascii="Calibri" w:eastAsia="Baskerville Old Face" w:hAnsi="Calibri" w:cs="Baskerville Old Face"/>
+          <w:sz w:val="24"/>
+          <w:szCs w:val="24"/>
+        </w:rPr>
+        <w:t xml:space="preserve"> their account​</w:t>
+      </w:r>
+    </w:p>
+    <w:p>
+      <w:pPr>
+        <w:numPr>
+          <w:ilvl w:val="0"/>
+          <w:numId w:val="1"/>
+        </w:numPr>
+        <w:shd w:val="clear" w:color="auto" w:fill="FFFFFF"/>
+        <w:spacing w:before="100" w:beforeAutospacing="1" w:after="100" w:afterAutospacing="1" w:line="384" w:lineRule="atLeast"/>
+        <w:rPr>
+          <w:rFonts w:ascii="Calibri" w:eastAsia="Times New Roman" w:hAnsi="Calibri" w:cs="Times New Roman"/>
+          <w:color w:val="333333"/>
+          <w:sz w:val="24"/>
+          <w:szCs w:val="24"/>
+        </w:rPr>
+      </w:pPr>
+      <w:r>
+        <w:rPr>
+          <w:rFonts w:ascii="Calibri" w:eastAsia="Baskerville Old Face" w:hAnsi="Calibri" w:cs="Baskerville Old Face"/>
+          <w:sz w:val="24"/>
+          <w:szCs w:val="24"/>
+        </w:rPr>
+        <w:t>Users are able to delete their account​</w:t>
+      </w:r>
+    </w:p>
+    <w:p>
+      <w:pPr>
+        <w:numPr>
+          <w:ilvl w:val="0"/>
+          <w:numId w:val="1"/>
+        </w:numPr>
+        <w:shd w:val="clear" w:color="auto" w:fill="FFFFFF"/>
+        <w:spacing w:before="100" w:beforeAutospacing="1" w:after="100" w:afterAutospacing="1" w:line="384" w:lineRule="atLeast"/>
+        <w:rPr>
+          <w:rFonts w:ascii="Calibri" w:eastAsia="Times New Roman" w:hAnsi="Calibri" w:cs="Times New Roman"/>
+          <w:color w:val="333333"/>
+          <w:sz w:val="24"/>
+          <w:szCs w:val="24"/>
+        </w:rPr>
+      </w:pPr>
+      <w:r>
+        <w:rPr>
+          <w:rFonts w:ascii="Calibri" w:eastAsia="Baskerville Old Face" w:hAnsi="Calibri" w:cs="Baskerville Old Face"/>
+          <w:sz w:val="24"/>
+          <w:szCs w:val="24"/>
+        </w:rPr>
+        <w:t>Users are able to click on the map and take them to navigation</w:t>
+      </w:r>
+      <w:r>
+        <w:rPr>
+          <w:rFonts w:ascii="Calibri" w:eastAsia="Baskerville Old Face" w:hAnsi="Calibri" w:cs="Baskerville Old Face"/>
+          <w:sz w:val="24"/>
+          <w:szCs w:val="24"/>
+        </w:rPr>
+        <w:t xml:space="preserve"> (optional)</w:t>
+      </w:r>
+    </w:p>
+    <w:p>
+      <w:pPr>
+        <w:numPr>
+          <w:ilvl w:val="0"/>
+          <w:numId w:val="1"/>
+        </w:numPr>
+        <w:shd w:val="clear" w:color="auto" w:fill="FFFFFF"/>
+        <w:spacing w:before="100" w:beforeAutospacing="1" w:after="100" w:afterAutospacing="1" w:line="384" w:lineRule="atLeast"/>
+        <w:rPr>
+          <w:rFonts w:ascii="Calibri" w:eastAsia="Times New Roman" w:hAnsi="Calibri" w:cs="Times New Roman"/>
+          <w:color w:val="333333"/>
+          <w:sz w:val="24"/>
+          <w:szCs w:val="24"/>
+        </w:rPr>
+      </w:pPr>
+      <w:r>
+        <w:rPr>
+          <w:rFonts w:ascii="Calibri" w:eastAsia="Baskerville Old Face" w:hAnsi="Calibri" w:cs="Baskerville Old Face"/>
+          <w:sz w:val="24"/>
+          <w:szCs w:val="24"/>
+        </w:rPr>
+        <w:t xml:space="preserve">Users are able to give feedback about the </w:t>
+      </w:r>
+      <w:bookmarkStart w:id="0" w:name="_GoBack"/>
+      <w:bookmarkEnd w:id="0"/>
+      <w:r>
+        <w:rPr>
+          <w:rFonts w:ascii="Calibri" w:eastAsia="Baskerville Old Face" w:hAnsi="Calibri" w:cs="Baskerville Old Face"/>
+          <w:sz w:val="24"/>
+          <w:szCs w:val="24"/>
+        </w:rPr>
+        <w:t>app</w:t>
+      </w:r>
+      <w:r>
+        <w:rPr>
+          <w:rFonts w:ascii="Calibri" w:eastAsia="Baskerville Old Face" w:hAnsi="Calibri" w:cs="Baskerville Old Face"/>
+          <w:sz w:val="24"/>
+          <w:szCs w:val="24"/>
+        </w:rPr>
+        <w:t xml:space="preserve"> (optional)</w:t>
+      </w:r>
+    </w:p>
+    <w:p>
+      <w:pPr>
+        <w:pBdr>
+          <w:bottom w:val="single" w:sz="6" w:space="4" w:color="EEEEEE"/>
+        </w:pBdr>
+        <w:shd w:val="clear" w:color="auto" w:fill="FFFFFF"/>
+        <w:spacing w:before="240" w:after="240" w:line="240" w:lineRule="auto"/>
+        <w:outlineLvl w:val="0"/>
+        <w:rPr>
+          <w:rFonts w:ascii="Calibri" w:eastAsia="Times New Roman" w:hAnsi="Calibri" w:cs="Times New Roman"/>
+          <w:b/>
+          <w:bCs/>
+          <w:color w:val="333333"/>
+          <w:kern w:val="36"/>
+          <w:sz w:val="32"/>
+          <w:szCs w:val="32"/>
+        </w:rPr>
+      </w:pPr>
+      <w:r>
+        <w:rPr>
+          <w:rFonts w:ascii="Calibri" w:eastAsia="Times New Roman" w:hAnsi="Calibri" w:cs="Times New Roman"/>
+          <w:b/>
+          <w:bCs/>
+          <w:color w:val="333333"/>
+          <w:kern w:val="36"/>
+          <w:sz w:val="32"/>
+          <w:szCs w:val="32"/>
+        </w:rPr>
+        <w:t>Key High-Level Goals</w:t>
+      </w:r>
+    </w:p>
+    <w:p>
+      <w:pPr>
+        <w:numPr>
+          <w:ilvl w:val="0"/>
+          <w:numId w:val="1"/>
+        </w:numPr>
+        <w:shd w:val="clear" w:color="auto" w:fill="FFFFFF"/>
+        <w:spacing w:before="100" w:beforeAutospacing="1" w:after="100" w:afterAutospacing="1" w:line="384" w:lineRule="atLeast"/>
+        <w:rPr>
+          <w:rFonts w:ascii="Calibri" w:eastAsia="Times New Roman" w:hAnsi="Calibri" w:cs="Times New Roman"/>
+          <w:color w:val="333333"/>
+          <w:sz w:val="24"/>
+          <w:szCs w:val="24"/>
+        </w:rPr>
+      </w:pPr>
+      <w:r>
+        <w:rPr>
           <w:rFonts w:ascii="Calibri" w:eastAsia="Times New Roman" w:hAnsi="Calibri" w:cs="Times New Roman"/>
           <w:color w:val="333333"/>
           <w:sz w:val="24"/>
@@ -1573,6 +1727,7 @@
           <w:sz w:val="24"/>
           <w:szCs w:val="24"/>
         </w:rPr>
+        <w:lastRenderedPageBreak/>
         <w:t>User: Add/Modify/Remove geographic region catalog items</w:t>
       </w:r>
     </w:p>
@@ -1673,7 +1828,6 @@
           <w:sz w:val="24"/>
           <w:szCs w:val="24"/>
         </w:rPr>
-        <w:lastRenderedPageBreak/>
         <w:t>Admin: Manage users</w:t>
       </w:r>
     </w:p>
@@ -1769,18 +1923,7 @@
           <w:sz w:val="24"/>
           <w:szCs w:val="24"/>
         </w:rPr>
-        <w:t>From the catalog managemen</w:t>
-      </w:r>
-      <w:bookmarkStart w:id="0" w:name="_GoBack"/>
-      <w:bookmarkEnd w:id="0"/>
-      <w:r>
-        <w:rPr>
-          <w:rFonts w:ascii="Calibri" w:eastAsia="Times New Roman" w:hAnsi="Calibri" w:cs="Times New Roman"/>
-          <w:color w:val="333333"/>
-          <w:sz w:val="24"/>
-          <w:szCs w:val="24"/>
-        </w:rPr>
-        <w:t>t subsystem the user will be able to manage the items in their local geographic region's catalog</w:t>
+        <w:t>From the catalog management subsystem the user will be able to manage the items in their local geographic region's catalog</w:t>
       </w:r>
       <w:r>
         <w:rPr>
@@ -1918,7 +2061,7 @@
 </file>
 
 <file path=word/numbering.xml><?xml version="1.0" encoding="utf-8"?>
-<w:numbering xmlns:wpc="http://schemas.microsoft.com/office/word/2010/wordprocessingCanvas" xmlns:mo="http://schemas.microsoft.com/office/mac/office/2008/main" xmlns:mc="http://schemas.openxmlformats.org/markup-compatibility/2006" xmlns:mv="urn:schemas-microsoft-com:mac:vml" xmlns:o="urn:schemas-microsoft-com:office:office" xmlns:r="http://schemas.openxmlformats.org/officeDocument/2006/relationships" xmlns:m="http://schemas.openxmlformats.org/officeDocument/2006/math" xmlns:v="urn:schemas-microsoft-com:vml" xmlns:wp14="http://schemas.microsoft.com/office/word/2010/wordprocessingDrawing" xmlns:wp="http://schemas.openxmlformats.org/drawingml/2006/wordprocessingDrawing" xmlns:w10="urn:schemas-microsoft-com:office:word" xmlns:w="http://schemas.openxmlformats.org/wordprocessingml/2006/main" xmlns:w14="http://schemas.microsoft.com/office/word/2010/wordml" xmlns:wpg="http://schemas.microsoft.com/office/word/2010/wordprocessingGroup" xmlns:wpi="http://schemas.microsoft.com/office/word/2010/wordprocessingInk" xmlns:wne="http://schemas.microsoft.com/office/word/2006/wordml" xmlns:wps="http://schemas.microsoft.com/office/word/2010/wordprocessingShape" mc:Ignorable="w14 wp14">
+<w:numbering xmlns:wpc="http://schemas.microsoft.com/office/word/2010/wordprocessingCanvas" xmlns:mc="http://schemas.openxmlformats.org/markup-compatibility/2006" xmlns:o="urn:schemas-microsoft-com:office:office" xmlns:r="http://schemas.openxmlformats.org/officeDocument/2006/relationships" xmlns:m="http://schemas.openxmlformats.org/officeDocument/2006/math" xmlns:v="urn:schemas-microsoft-com:vml" xmlns:wp14="http://schemas.microsoft.com/office/word/2010/wordprocessingDrawing" xmlns:wp="http://schemas.openxmlformats.org/drawingml/2006/wordprocessingDrawing" xmlns:w10="urn:schemas-microsoft-com:office:word" xmlns:w="http://schemas.openxmlformats.org/wordprocessingml/2006/main" xmlns:w14="http://schemas.microsoft.com/office/word/2010/wordml" xmlns:wpg="http://schemas.microsoft.com/office/word/2010/wordprocessingGroup" xmlns:wpi="http://schemas.microsoft.com/office/word/2010/wordprocessingInk" xmlns:wne="http://schemas.microsoft.com/office/word/2006/wordml" xmlns:wps="http://schemas.microsoft.com/office/word/2010/wordprocessingShape" mc:Ignorable="w14 wp14">
   <w:abstractNum w:abstractNumId="0">
     <w:nsid w:val="18221607"/>
     <w:multiLevelType w:val="multilevel"/>
@@ -2386,7 +2529,7 @@
       </w:pPr>
     </w:pPrDefault>
   </w:docDefaults>
-  <w:latentStyles w:defLockedState="0" w:defUIPriority="99" w:defSemiHidden="1" w:defUnhideWhenUsed="1" w:defQFormat="0" w:count="276">
+  <w:latentStyles w:defLockedState="0" w:defUIPriority="99" w:defSemiHidden="1" w:defUnhideWhenUsed="1" w:defQFormat="0" w:count="267">
     <w:lsdException w:name="Normal" w:semiHidden="0" w:uiPriority="0" w:unhideWhenUsed="0" w:qFormat="1"/>
     <w:lsdException w:name="heading 1" w:semiHidden="0" w:uiPriority="9" w:unhideWhenUsed="0" w:qFormat="1"/>
     <w:lsdException w:name="heading 2" w:uiPriority="9" w:qFormat="1"/>
@@ -2722,7 +2865,7 @@
 </file>
 
 <file path=word/stylesWithEffects.xml><?xml version="1.0" encoding="utf-8"?>
-<w:styles xmlns:wpc="http://schemas.microsoft.com/office/word/2010/wordprocessingCanvas" xmlns:mo="http://schemas.microsoft.com/office/mac/office/2008/main" xmlns:mc="http://schemas.openxmlformats.org/markup-compatibility/2006" xmlns:mv="urn:schemas-microsoft-com:mac:vml" xmlns:o="urn:schemas-microsoft-com:office:office" xmlns:r="http://schemas.openxmlformats.org/officeDocument/2006/relationships" xmlns:m="http://schemas.openxmlformats.org/officeDocument/2006/math" xmlns:v="urn:schemas-microsoft-com:vml" xmlns:wp14="http://schemas.microsoft.com/office/word/2010/wordprocessingDrawing" xmlns:wp="http://schemas.openxmlformats.org/drawingml/2006/wordprocessingDrawing" xmlns:w10="urn:schemas-microsoft-com:office:word" xmlns:w="http://schemas.openxmlformats.org/wordprocessingml/2006/main" xmlns:w14="http://schemas.microsoft.com/office/word/2010/wordml" xmlns:wpg="http://schemas.microsoft.com/office/word/2010/wordprocessingGroup" xmlns:wpi="http://schemas.microsoft.com/office/word/2010/wordprocessingInk" xmlns:wne="http://schemas.microsoft.com/office/word/2006/wordml" xmlns:wps="http://schemas.microsoft.com/office/word/2010/wordprocessingShape" mc:Ignorable="w14 wp14">
+<w:styles xmlns:wpc="http://schemas.microsoft.com/office/word/2010/wordprocessingCanvas" xmlns:mc="http://schemas.openxmlformats.org/markup-compatibility/2006" xmlns:o="urn:schemas-microsoft-com:office:office" xmlns:r="http://schemas.openxmlformats.org/officeDocument/2006/relationships" xmlns:m="http://schemas.openxmlformats.org/officeDocument/2006/math" xmlns:v="urn:schemas-microsoft-com:vml" xmlns:wp14="http://schemas.microsoft.com/office/word/2010/wordprocessingDrawing" xmlns:wp="http://schemas.openxmlformats.org/drawingml/2006/wordprocessingDrawing" xmlns:w10="urn:schemas-microsoft-com:office:word" xmlns:w="http://schemas.openxmlformats.org/wordprocessingml/2006/main" xmlns:w14="http://schemas.microsoft.com/office/word/2010/wordml" xmlns:wpg="http://schemas.microsoft.com/office/word/2010/wordprocessingGroup" xmlns:wpi="http://schemas.microsoft.com/office/word/2010/wordprocessingInk" xmlns:wne="http://schemas.microsoft.com/office/word/2006/wordml" xmlns:wps="http://schemas.microsoft.com/office/word/2010/wordprocessingShape" mc:Ignorable="w14 wp14">
   <w:docDefaults>
     <w:rPrDefault>
       <w:rPr>
@@ -2738,7 +2881,7 @@
       </w:pPr>
     </w:pPrDefault>
   </w:docDefaults>
-  <w:latentStyles w:defLockedState="0" w:defUIPriority="99" w:defSemiHidden="1" w:defUnhideWhenUsed="1" w:defQFormat="0" w:count="276">
+  <w:latentStyles w:defLockedState="0" w:defUIPriority="99" w:defSemiHidden="1" w:defUnhideWhenUsed="1" w:defQFormat="0" w:count="267">
     <w:lsdException w:name="Normal" w:semiHidden="0" w:uiPriority="0" w:unhideWhenUsed="0" w:qFormat="1"/>
     <w:lsdException w:name="heading 1" w:semiHidden="0" w:uiPriority="9" w:unhideWhenUsed="0" w:qFormat="1"/>
     <w:lsdException w:name="heading 2" w:uiPriority="9" w:qFormat="1"/>

</xml_diff>